<commit_message>
Paper: Add Sequence Diagram
</commit_message>
<xml_diff>
--- a/paper/thesis.docx
+++ b/paper/thesis.docx
@@ -10,6 +10,7 @@
           <w:lang w:val="en-US"/>
         </w:rPr>
       </w:pPr>
+      <w:bookmarkStart w:id="0" w:name="_GoBack"/>
       <w:r>
         <w:rPr>
           <w:lang w:val="en-US"/>
@@ -91,8 +92,8 @@
         </w:sdtContent>
       </w:sdt>
     </w:p>
-    <w:bookmarkStart w:id="0" w:name="OLE_LINK2" w:displacedByCustomXml="next"/>
-    <w:bookmarkStart w:id="1" w:name="OLE_LINK1" w:displacedByCustomXml="next"/>
+    <w:bookmarkStart w:id="1" w:name="OLE_LINK2" w:displacedByCustomXml="next"/>
+    <w:bookmarkStart w:id="2" w:name="OLE_LINK1" w:displacedByCustomXml="next"/>
     <w:sdt>
       <w:sdtPr>
         <w:rPr>
@@ -127,8 +128,8 @@
         </w:p>
       </w:sdtContent>
     </w:sdt>
+    <w:bookmarkEnd w:id="2"/>
     <w:bookmarkEnd w:id="1"/>
-    <w:bookmarkEnd w:id="0"/>
     <w:p>
       <w:pPr>
         <w:pStyle w:val="Tiitellehtttp"/>
@@ -2641,21 +2642,20 @@
           <w:lang w:val="en-US"/>
         </w:rPr>
       </w:pPr>
-      <w:bookmarkStart w:id="2" w:name="_Toc164946306"/>
-      <w:bookmarkStart w:id="3" w:name="_Toc164946393"/>
-      <w:bookmarkStart w:id="4" w:name="_Toc164947852"/>
-      <w:bookmarkStart w:id="5" w:name="_Toc164949068"/>
-      <w:bookmarkStart w:id="6" w:name="_Toc162980680"/>
-      <w:bookmarkStart w:id="7" w:name="_Toc164446291"/>
-      <w:bookmarkStart w:id="8" w:name="_Toc164946307"/>
-      <w:bookmarkStart w:id="9" w:name="_Toc164946394"/>
-      <w:bookmarkStart w:id="10" w:name="_Toc164947853"/>
-      <w:bookmarkStart w:id="11" w:name="_Toc164949069"/>
-      <w:bookmarkStart w:id="12" w:name="_Toc165742637"/>
-      <w:bookmarkStart w:id="13" w:name="_Toc165745807"/>
-      <w:bookmarkStart w:id="14" w:name="_Toc165746100"/>
-      <w:bookmarkStart w:id="15" w:name="_Toc504859272"/>
-      <w:bookmarkEnd w:id="2"/>
+      <w:bookmarkStart w:id="3" w:name="_Toc164946306"/>
+      <w:bookmarkStart w:id="4" w:name="_Toc164946393"/>
+      <w:bookmarkStart w:id="5" w:name="_Toc164947852"/>
+      <w:bookmarkStart w:id="6" w:name="_Toc164949068"/>
+      <w:bookmarkStart w:id="7" w:name="_Toc162980680"/>
+      <w:bookmarkStart w:id="8" w:name="_Toc164446291"/>
+      <w:bookmarkStart w:id="9" w:name="_Toc164946307"/>
+      <w:bookmarkStart w:id="10" w:name="_Toc164946394"/>
+      <w:bookmarkStart w:id="11" w:name="_Toc164947853"/>
+      <w:bookmarkStart w:id="12" w:name="_Toc164949069"/>
+      <w:bookmarkStart w:id="13" w:name="_Toc165742637"/>
+      <w:bookmarkStart w:id="14" w:name="_Toc165745807"/>
+      <w:bookmarkStart w:id="15" w:name="_Toc165746100"/>
+      <w:bookmarkStart w:id="16" w:name="_Toc504859272"/>
       <w:bookmarkEnd w:id="3"/>
       <w:bookmarkEnd w:id="4"/>
       <w:bookmarkEnd w:id="5"/>
@@ -2668,6 +2668,7 @@
       <w:bookmarkEnd w:id="12"/>
       <w:bookmarkEnd w:id="13"/>
       <w:bookmarkEnd w:id="14"/>
+      <w:bookmarkEnd w:id="15"/>
       <w:r>
         <w:rPr>
           <w:lang w:val="en-US"/>
@@ -2675,7 +2676,7 @@
         <w:lastRenderedPageBreak/>
         <w:t>1 Introduction</w:t>
       </w:r>
-      <w:bookmarkEnd w:id="15"/>
+      <w:bookmarkEnd w:id="16"/>
     </w:p>
     <w:p>
       <w:pPr>
@@ -2697,16 +2698,16 @@
           <w:lang w:val="en-US"/>
         </w:rPr>
       </w:pPr>
-      <w:bookmarkStart w:id="16" w:name="_2et92p0" w:colFirst="0" w:colLast="0"/>
-      <w:bookmarkStart w:id="17" w:name="_Toc504859273"/>
-      <w:bookmarkEnd w:id="16"/>
+      <w:bookmarkStart w:id="17" w:name="_2et92p0" w:colFirst="0" w:colLast="0"/>
+      <w:bookmarkStart w:id="18" w:name="_Toc504859273"/>
+      <w:bookmarkEnd w:id="17"/>
       <w:r>
         <w:rPr>
           <w:lang w:val="en-US"/>
         </w:rPr>
         <w:t>Goals</w:t>
       </w:r>
-      <w:bookmarkEnd w:id="17"/>
+      <w:bookmarkEnd w:id="18"/>
     </w:p>
     <w:p>
       <w:pPr>
@@ -2840,16 +2841,16 @@
           <w:lang w:val="en-US"/>
         </w:rPr>
       </w:pPr>
-      <w:bookmarkStart w:id="18" w:name="_tyjcwt" w:colFirst="0" w:colLast="0"/>
-      <w:bookmarkStart w:id="19" w:name="_Toc504859274"/>
-      <w:bookmarkEnd w:id="18"/>
+      <w:bookmarkStart w:id="19" w:name="_tyjcwt" w:colFirst="0" w:colLast="0"/>
+      <w:bookmarkStart w:id="20" w:name="_Toc504859274"/>
+      <w:bookmarkEnd w:id="19"/>
       <w:r>
         <w:rPr>
           <w:lang w:val="en-US"/>
         </w:rPr>
         <w:t>Importance</w:t>
       </w:r>
-      <w:bookmarkEnd w:id="19"/>
+      <w:bookmarkEnd w:id="20"/>
       <w:r>
         <w:rPr>
           <w:lang w:val="en-US"/>
@@ -3038,14 +3039,7 @@
               <w:noProof/>
               <w:lang w:val="en-US"/>
             </w:rPr>
-            <w:t xml:space="preserve"> </w:t>
-          </w:r>
-          <w:r>
-            <w:rPr>
-              <w:noProof/>
-              <w:lang w:val="en-US"/>
-            </w:rPr>
-            <w:t>[2]</w:t>
+            <w:t xml:space="preserve"> [2]</w:t>
           </w:r>
           <w:r>
             <w:rPr>
@@ -3254,16 +3248,16 @@
           <w:lang w:val="en-US"/>
         </w:rPr>
       </w:pPr>
-      <w:bookmarkStart w:id="20" w:name="_3dy6vkm" w:colFirst="0" w:colLast="0"/>
-      <w:bookmarkStart w:id="21" w:name="_Toc504859275"/>
-      <w:bookmarkEnd w:id="20"/>
+      <w:bookmarkStart w:id="21" w:name="_3dy6vkm" w:colFirst="0" w:colLast="0"/>
+      <w:bookmarkStart w:id="22" w:name="_Toc504859275"/>
+      <w:bookmarkEnd w:id="21"/>
       <w:r>
         <w:rPr>
           <w:lang w:val="en-US"/>
         </w:rPr>
         <w:t>Requirements</w:t>
       </w:r>
-      <w:bookmarkEnd w:id="21"/>
+      <w:bookmarkEnd w:id="22"/>
     </w:p>
     <w:p>
       <w:pPr>
@@ -3786,13 +3780,7 @@
         <w:rPr>
           <w:lang w:val="en-US"/>
         </w:rPr>
-        <w:t>Bit</w:t>
-      </w:r>
-      <w:r>
-        <w:rPr>
-          <w:lang w:val="en-US"/>
-        </w:rPr>
-        <w:t>Torrent</w:t>
+        <w:t>BitTorrent</w:t>
       </w:r>
       <w:r>
         <w:rPr>
@@ -4107,9 +4095,9 @@
           <w:lang w:val="en-US"/>
         </w:rPr>
       </w:pPr>
-      <w:bookmarkStart w:id="22" w:name="_1t3h5sf" w:colFirst="0" w:colLast="0"/>
-      <w:bookmarkStart w:id="23" w:name="_Toc504859276"/>
-      <w:bookmarkEnd w:id="22"/>
+      <w:bookmarkStart w:id="23" w:name="_1t3h5sf" w:colFirst="0" w:colLast="0"/>
+      <w:bookmarkStart w:id="24" w:name="_Toc504859276"/>
+      <w:bookmarkEnd w:id="23"/>
       <w:r>
         <w:rPr>
           <w:lang w:val="en-US"/>
@@ -4117,7 +4105,7 @@
         <w:lastRenderedPageBreak/>
         <w:t>1.3.1 Private Share</w:t>
       </w:r>
-      <w:bookmarkEnd w:id="23"/>
+      <w:bookmarkEnd w:id="24"/>
     </w:p>
     <w:p>
       <w:pPr>
@@ -4153,16 +4141,16 @@
           <w:lang w:val="en-US"/>
         </w:rPr>
       </w:pPr>
-      <w:bookmarkStart w:id="24" w:name="_4d34og8" w:colFirst="0" w:colLast="0"/>
-      <w:bookmarkStart w:id="25" w:name="_Toc504859277"/>
-      <w:bookmarkEnd w:id="24"/>
+      <w:bookmarkStart w:id="25" w:name="_4d34og8" w:colFirst="0" w:colLast="0"/>
+      <w:bookmarkStart w:id="26" w:name="_Toc504859277"/>
+      <w:bookmarkEnd w:id="25"/>
       <w:r>
         <w:rPr>
           <w:lang w:val="en-US"/>
         </w:rPr>
         <w:t>1.3.2 Public Share</w:t>
       </w:r>
-      <w:bookmarkEnd w:id="25"/>
+      <w:bookmarkEnd w:id="26"/>
     </w:p>
     <w:p>
       <w:pPr>
@@ -4210,9 +4198,9 @@
           <w:lang w:val="en-US"/>
         </w:rPr>
       </w:pPr>
-      <w:bookmarkStart w:id="26" w:name="_2s8eyo1" w:colFirst="0" w:colLast="0"/>
-      <w:bookmarkStart w:id="27" w:name="_Toc504859278"/>
-      <w:bookmarkEnd w:id="26"/>
+      <w:bookmarkStart w:id="27" w:name="_2s8eyo1" w:colFirst="0" w:colLast="0"/>
+      <w:bookmarkStart w:id="28" w:name="_Toc504859278"/>
+      <w:bookmarkEnd w:id="27"/>
       <w:r>
         <w:rPr>
           <w:lang w:val="en-US"/>
@@ -4225,7 +4213,7 @@
         </w:rPr>
         <w:t>Between friends</w:t>
       </w:r>
-      <w:bookmarkEnd w:id="27"/>
+      <w:bookmarkEnd w:id="28"/>
     </w:p>
     <w:p>
       <w:pPr>
@@ -4261,16 +4249,16 @@
           <w:lang w:val="en-US"/>
         </w:rPr>
       </w:pPr>
-      <w:bookmarkStart w:id="28" w:name="_17dp8vu" w:colFirst="0" w:colLast="0"/>
-      <w:bookmarkStart w:id="29" w:name="_Toc504859279"/>
-      <w:bookmarkEnd w:id="28"/>
+      <w:bookmarkStart w:id="29" w:name="_17dp8vu" w:colFirst="0" w:colLast="0"/>
+      <w:bookmarkStart w:id="30" w:name="_Toc504859279"/>
+      <w:bookmarkEnd w:id="29"/>
       <w:r>
         <w:rPr>
           <w:lang w:val="en-US"/>
         </w:rPr>
         <w:t xml:space="preserve">1.3.4 </w:t>
       </w:r>
-      <w:bookmarkEnd w:id="29"/>
+      <w:bookmarkEnd w:id="30"/>
       <w:r>
         <w:rPr>
           <w:lang w:val="en-US"/>
@@ -4300,11 +4288,11 @@
           <w:lang w:val="en-US"/>
         </w:rPr>
       </w:pPr>
-      <w:bookmarkStart w:id="30" w:name="_3rdcrjn" w:colFirst="0" w:colLast="0"/>
-      <w:bookmarkStart w:id="31" w:name="_26in1rg" w:colFirst="0" w:colLast="0"/>
-      <w:bookmarkStart w:id="32" w:name="_Toc504859281"/>
-      <w:bookmarkEnd w:id="30"/>
+      <w:bookmarkStart w:id="31" w:name="_3rdcrjn" w:colFirst="0" w:colLast="0"/>
+      <w:bookmarkStart w:id="32" w:name="_26in1rg" w:colFirst="0" w:colLast="0"/>
+      <w:bookmarkStart w:id="33" w:name="_Toc504859281"/>
       <w:bookmarkEnd w:id="31"/>
+      <w:bookmarkEnd w:id="32"/>
       <w:r>
         <w:rPr>
           <w:lang w:val="en-US"/>
@@ -4323,7 +4311,7 @@
         </w:rPr>
         <w:t xml:space="preserve"> </w:t>
       </w:r>
-      <w:bookmarkEnd w:id="32"/>
+      <w:bookmarkEnd w:id="33"/>
       <w:r>
         <w:rPr>
           <w:lang w:val="en-US"/>
@@ -4371,9 +4359,9 @@
           <w:lang w:val="en-US"/>
         </w:rPr>
       </w:pPr>
-      <w:bookmarkStart w:id="33" w:name="_lnxbz9" w:colFirst="0" w:colLast="0"/>
-      <w:bookmarkStart w:id="34" w:name="_Toc504859282"/>
-      <w:bookmarkEnd w:id="33"/>
+      <w:bookmarkStart w:id="34" w:name="_lnxbz9" w:colFirst="0" w:colLast="0"/>
+      <w:bookmarkStart w:id="35" w:name="_Toc504859282"/>
+      <w:bookmarkEnd w:id="34"/>
       <w:r>
         <w:rPr>
           <w:lang w:val="en-US"/>
@@ -4392,7 +4380,7 @@
         </w:rPr>
         <w:t xml:space="preserve"> Security, Integrity</w:t>
       </w:r>
-      <w:bookmarkEnd w:id="34"/>
+      <w:bookmarkEnd w:id="35"/>
     </w:p>
     <w:p>
       <w:pPr>
@@ -4416,9 +4404,9 @@
           <w:lang w:val="en-US"/>
         </w:rPr>
       </w:pPr>
-      <w:bookmarkStart w:id="35" w:name="_35nkun2" w:colFirst="0" w:colLast="0"/>
-      <w:bookmarkStart w:id="36" w:name="_Toc504859283"/>
-      <w:bookmarkEnd w:id="35"/>
+      <w:bookmarkStart w:id="36" w:name="_35nkun2" w:colFirst="0" w:colLast="0"/>
+      <w:bookmarkStart w:id="37" w:name="_Toc504859283"/>
+      <w:bookmarkEnd w:id="36"/>
       <w:r>
         <w:rPr>
           <w:lang w:val="en-US"/>
@@ -4437,7 +4425,7 @@
         </w:rPr>
         <w:t xml:space="preserve"> Technical</w:t>
       </w:r>
-      <w:bookmarkEnd w:id="36"/>
+      <w:bookmarkEnd w:id="37"/>
     </w:p>
     <w:p>
       <w:pPr>
@@ -4479,16 +4467,16 @@
           <w:lang w:val="en-US"/>
         </w:rPr>
       </w:pPr>
-      <w:bookmarkStart w:id="37" w:name="_1ksv4uv" w:colFirst="0" w:colLast="0"/>
-      <w:bookmarkStart w:id="38" w:name="_Toc504859284"/>
-      <w:bookmarkEnd w:id="37"/>
+      <w:bookmarkStart w:id="38" w:name="_1ksv4uv" w:colFirst="0" w:colLast="0"/>
+      <w:bookmarkStart w:id="39" w:name="_Toc504859284"/>
+      <w:bookmarkEnd w:id="38"/>
       <w:r>
         <w:rPr>
           <w:lang w:val="en-US"/>
         </w:rPr>
         <w:t>Comparison &amp; Overview</w:t>
       </w:r>
-      <w:bookmarkEnd w:id="38"/>
+      <w:bookmarkEnd w:id="39"/>
     </w:p>
     <w:p>
       <w:pPr>
@@ -4524,9 +4512,9 @@
           <w:lang w:val="en-US"/>
         </w:rPr>
       </w:pPr>
-      <w:bookmarkStart w:id="39" w:name="_44sinio" w:colFirst="0" w:colLast="0"/>
-      <w:bookmarkStart w:id="40" w:name="_Toc504859285"/>
-      <w:bookmarkEnd w:id="39"/>
+      <w:bookmarkStart w:id="40" w:name="_44sinio" w:colFirst="0" w:colLast="0"/>
+      <w:bookmarkStart w:id="41" w:name="_Toc504859285"/>
+      <w:bookmarkEnd w:id="40"/>
       <w:r>
         <w:rPr>
           <w:lang w:val="en-US"/>
@@ -4534,7 +4522,7 @@
         <w:lastRenderedPageBreak/>
         <w:t>1.4.1 Musubi</w:t>
       </w:r>
-      <w:bookmarkEnd w:id="40"/>
+      <w:bookmarkEnd w:id="41"/>
     </w:p>
     <w:p>
       <w:pPr>
@@ -4760,16 +4748,16 @@
           <w:lang w:val="en-US"/>
         </w:rPr>
       </w:pPr>
-      <w:bookmarkStart w:id="41" w:name="_2jxsxqh" w:colFirst="0" w:colLast="0"/>
-      <w:bookmarkStart w:id="42" w:name="_Toc504859286"/>
-      <w:bookmarkEnd w:id="41"/>
+      <w:bookmarkStart w:id="42" w:name="_2jxsxqh" w:colFirst="0" w:colLast="0"/>
+      <w:bookmarkStart w:id="43" w:name="_Toc504859286"/>
+      <w:bookmarkEnd w:id="42"/>
       <w:r>
         <w:rPr>
           <w:lang w:val="en-US"/>
         </w:rPr>
         <w:t>1.4.2 Linked Data, Solid</w:t>
       </w:r>
-      <w:bookmarkEnd w:id="42"/>
+      <w:bookmarkEnd w:id="43"/>
     </w:p>
     <w:p>
       <w:pPr>
@@ -4945,16 +4933,16 @@
           <w:lang w:val="en-US"/>
         </w:rPr>
       </w:pPr>
-      <w:bookmarkStart w:id="43" w:name="_z337ya" w:colFirst="0" w:colLast="0"/>
-      <w:bookmarkStart w:id="44" w:name="_Toc504859287"/>
-      <w:bookmarkEnd w:id="43"/>
+      <w:bookmarkStart w:id="44" w:name="_z337ya" w:colFirst="0" w:colLast="0"/>
+      <w:bookmarkStart w:id="45" w:name="_Toc504859287"/>
+      <w:bookmarkEnd w:id="44"/>
       <w:r>
         <w:rPr>
           <w:lang w:val="en-US"/>
         </w:rPr>
         <w:t>Limitations</w:t>
       </w:r>
-      <w:bookmarkEnd w:id="44"/>
+      <w:bookmarkEnd w:id="45"/>
     </w:p>
     <w:p>
       <w:pPr>
@@ -5303,9 +5291,9 @@
           <w:lang w:val="en-US"/>
         </w:rPr>
       </w:pPr>
-      <w:bookmarkStart w:id="45" w:name="_3j2qqm3" w:colFirst="0" w:colLast="0"/>
-      <w:bookmarkStart w:id="46" w:name="_Toc504859288"/>
-      <w:bookmarkEnd w:id="45"/>
+      <w:bookmarkStart w:id="46" w:name="_3j2qqm3" w:colFirst="0" w:colLast="0"/>
+      <w:bookmarkStart w:id="47" w:name="_Toc504859288"/>
+      <w:bookmarkEnd w:id="46"/>
       <w:r>
         <w:rPr>
           <w:lang w:val="en-US"/>
@@ -5319,7 +5307,7 @@
         </w:rPr>
         <w:t>al</w:t>
       </w:r>
-      <w:bookmarkEnd w:id="46"/>
+      <w:bookmarkEnd w:id="47"/>
     </w:p>
     <w:p>
       <w:pPr>
@@ -5347,14 +5335,14 @@
           <w:lang w:val="en-US"/>
         </w:rPr>
       </w:pPr>
-      <w:bookmarkStart w:id="47" w:name="_Toc504859289"/>
+      <w:bookmarkStart w:id="48" w:name="_Toc504859289"/>
       <w:r>
         <w:rPr>
           <w:lang w:val="en-US"/>
         </w:rPr>
         <w:t>Why Server?</w:t>
       </w:r>
-      <w:bookmarkEnd w:id="47"/>
+      <w:bookmarkEnd w:id="48"/>
     </w:p>
     <w:p>
       <w:pPr>
@@ -6538,19 +6526,7 @@
         <w:rPr>
           <w:lang w:val="en-US"/>
         </w:rPr>
-        <w:t xml:space="preserve">Save </w:t>
-      </w:r>
-      <w:r>
-        <w:rPr>
-          <w:lang w:val="en-US"/>
-        </w:rPr>
-        <w:t xml:space="preserve">public </w:t>
-      </w:r>
-      <w:r>
-        <w:rPr>
-          <w:lang w:val="en-US"/>
-        </w:rPr>
-        <w:t xml:space="preserve">Message. </w:t>
+        <w:t>Save shared Message.</w:t>
       </w:r>
     </w:p>
     <w:p>
@@ -6569,40 +6545,202 @@
         <w:rPr>
           <w:lang w:val="en-US"/>
         </w:rPr>
-        <w:t>Save shared Message</w:t>
-      </w:r>
-      <w:r>
-        <w:rPr>
-          <w:lang w:val="en-US"/>
-        </w:rPr>
-        <w:t>.</w:t>
-      </w:r>
-    </w:p>
-    <w:p>
-      <w:pPr>
-        <w:spacing w:line="360" w:lineRule="auto"/>
-        <w:rPr>
-          <w:lang w:val="en-US"/>
-        </w:rPr>
-      </w:pPr>
-      <w:r>
-        <w:rPr>
-          <w:lang w:val="en-US"/>
-        </w:rPr>
-        <w:t xml:space="preserve">These three functionalities are all that is required. Some servers might extend functionality and add authentication, that will force users to prove that they are indeed who they claim to be. </w:t>
-      </w:r>
-    </w:p>
-    <w:p>
-      <w:pPr>
-        <w:spacing w:line="360" w:lineRule="auto"/>
-        <w:rPr>
-          <w:lang w:val="en-US"/>
-        </w:rPr>
-      </w:pPr>
-      <w:r>
-        <w:rPr>
-          <w:lang w:val="en-US"/>
-        </w:rPr>
+        <w:t>List</w:t>
+      </w:r>
+      <w:r>
+        <w:rPr>
+          <w:lang w:val="en-US"/>
+        </w:rPr>
+        <w:t xml:space="preserve"> Public Message</w:t>
+      </w:r>
+      <w:r>
+        <w:rPr>
+          <w:lang w:val="en-US"/>
+        </w:rPr>
+        <w:t>s</w:t>
+      </w:r>
+      <w:r>
+        <w:rPr>
+          <w:lang w:val="en-US"/>
+        </w:rPr>
+        <w:t xml:space="preserve"> </w:t>
+      </w:r>
+      <w:r>
+        <w:rPr>
+          <w:lang w:val="en-US"/>
+        </w:rPr>
+        <w:t>by key.</w:t>
+      </w:r>
+    </w:p>
+    <w:p>
+      <w:pPr>
+        <w:pStyle w:val="ListParagraph"/>
+        <w:numPr>
+          <w:ilvl w:val="0"/>
+          <w:numId w:val="7"/>
+        </w:numPr>
+        <w:spacing w:line="360" w:lineRule="auto"/>
+        <w:rPr>
+          <w:lang w:val="en-US"/>
+        </w:rPr>
+      </w:pPr>
+      <w:r>
+        <w:rPr>
+          <w:lang w:val="en-US"/>
+        </w:rPr>
+        <w:t>Download Public messages by key.</w:t>
+      </w:r>
+    </w:p>
+    <w:p>
+      <w:pPr>
+        <w:pStyle w:val="ListParagraph"/>
+        <w:numPr>
+          <w:ilvl w:val="0"/>
+          <w:numId w:val="7"/>
+        </w:numPr>
+        <w:spacing w:line="360" w:lineRule="auto"/>
+        <w:rPr>
+          <w:lang w:val="en-US"/>
+        </w:rPr>
+      </w:pPr>
+      <w:r>
+        <w:rPr>
+          <w:lang w:val="en-US"/>
+        </w:rPr>
+        <w:t xml:space="preserve">Save public Message with key. </w:t>
+      </w:r>
+    </w:p>
+    <w:p>
+      <w:pPr>
+        <w:spacing w:line="360" w:lineRule="auto"/>
+        <w:rPr>
+          <w:lang w:val="en-US"/>
+        </w:rPr>
+      </w:pPr>
+      <w:r>
+        <w:rPr>
+          <w:lang w:val="en-US"/>
+        </w:rPr>
+        <w:t xml:space="preserve">So, we can </w:t>
+      </w:r>
+      <w:r>
+        <w:rPr>
+          <w:lang w:val="en-US"/>
+        </w:rPr>
+        <w:t xml:space="preserve">see that “Message-Box” has two sets of functionalities. </w:t>
+      </w:r>
+      <w:r>
+        <w:rPr>
+          <w:lang w:val="en-US"/>
+        </w:rPr>
+        <w:t xml:space="preserve">First three functions are for </w:t>
+      </w:r>
+      <w:r>
+        <w:rPr>
+          <w:lang w:val="en-US"/>
+        </w:rPr>
+        <w:t xml:space="preserve">message relay, that means to send a message when another peer is not online. </w:t>
+      </w:r>
+    </w:p>
+    <w:p>
+      <w:pPr>
+        <w:spacing w:line="360" w:lineRule="auto"/>
+        <w:rPr>
+          <w:lang w:val="en-US"/>
+        </w:rPr>
+      </w:pPr>
+      <w:r>
+        <w:rPr>
+          <w:lang w:val="en-US"/>
+        </w:rPr>
+        <w:t>Last three functions are for</w:t>
+      </w:r>
+      <w:r>
+        <w:rPr>
+          <w:lang w:val="en-US"/>
+        </w:rPr>
+        <w:t xml:space="preserve"> hosting</w:t>
+      </w:r>
+      <w:r>
+        <w:rPr>
+          <w:lang w:val="en-US"/>
+        </w:rPr>
+        <w:t>/</w:t>
+      </w:r>
+      <w:r>
+        <w:rPr>
+          <w:lang w:val="en-US"/>
+        </w:rPr>
+        <w:t>querying</w:t>
+      </w:r>
+      <w:r>
+        <w:rPr>
+          <w:lang w:val="en-US"/>
+        </w:rPr>
+        <w:t xml:space="preserve"> public data, that should be available for everybody. Public data should be associated with a Key, that is non-unique </w:t>
+      </w:r>
+      <w:r>
+        <w:rPr>
+          <w:lang w:val="en-US"/>
+        </w:rPr>
+        <w:t>string</w:t>
+      </w:r>
+      <w:r>
+        <w:rPr>
+          <w:lang w:val="en-US"/>
+        </w:rPr>
+        <w:t xml:space="preserve">. How key is selected it’s a decision of the application. In case of WebWeaver, the key could be a URL of the webpage. In that case if user </w:t>
+      </w:r>
+      <w:r>
+        <w:rPr>
+          <w:lang w:val="en-US"/>
+        </w:rPr>
+        <w:t>wants</w:t>
+      </w:r>
+      <w:r>
+        <w:rPr>
+          <w:lang w:val="en-US"/>
+        </w:rPr>
+        <w:t xml:space="preserve"> to </w:t>
+      </w:r>
+      <w:r>
+        <w:rPr>
+          <w:lang w:val="en-US"/>
+        </w:rPr>
+        <w:t>a</w:t>
+      </w:r>
+      <w:r>
+        <w:rPr>
+          <w:lang w:val="en-US"/>
+        </w:rPr>
+        <w:t>nnotate webpage “</w:t>
+      </w:r>
+      <w:r>
+        <w:rPr>
+          <w:i/>
+          <w:lang w:val="en-US"/>
+        </w:rPr>
+        <w:t>www.google.com</w:t>
+      </w:r>
+      <w:r>
+        <w:rPr>
+          <w:lang w:val="en-US"/>
+        </w:rPr>
+        <w:t xml:space="preserve">” User will set a key a URL, so that every other user, who visits website, could query “Message-Box” with web page key for any public data. </w:t>
+      </w:r>
+    </w:p>
+    <w:p>
+      <w:pPr>
+        <w:spacing w:line="360" w:lineRule="auto"/>
+        <w:rPr>
+          <w:lang w:val="en-US"/>
+        </w:rPr>
+      </w:pPr>
+      <w:r>
+        <w:rPr>
+          <w:lang w:val="en-US"/>
+        </w:rPr>
+        <w:lastRenderedPageBreak/>
         <w:t xml:space="preserve">To model server, I used most commonly used client-server architecture - REST </w:t>
       </w:r>
       <w:sdt>
@@ -6651,7 +6789,19 @@
         <w:rPr>
           <w:lang w:val="en-US"/>
         </w:rPr>
-        <w:t xml:space="preserve">. Because it is most commonly used and accepted approach to model server that holds a data and wants to expose to </w:t>
+        <w:t xml:space="preserve">. Because it is most commonly used and accepted approach to model server that </w:t>
+      </w:r>
+      <w:r>
+        <w:rPr>
+          <w:lang w:val="en-US"/>
+        </w:rPr>
+        <w:t>has</w:t>
+      </w:r>
+      <w:r>
+        <w:rPr>
+          <w:lang w:val="en-US"/>
+        </w:rPr>
+        <w:t xml:space="preserve"> a data and wants to expose to </w:t>
       </w:r>
       <w:r>
         <w:rPr>
@@ -6683,8 +6833,6 @@
         </w:rPr>
         <w:t>rvers.</w:t>
       </w:r>
-      <w:bookmarkStart w:id="48" w:name="_GoBack"/>
-      <w:bookmarkEnd w:id="48"/>
     </w:p>
     <w:p>
       <w:pPr>
@@ -6712,19 +6860,27 @@
         <w:rPr>
           <w:lang w:val="en-US"/>
         </w:rPr>
-        <w:t>As said before, s</w:t>
-      </w:r>
-      <w:r>
-        <w:rPr>
-          <w:lang w:val="en-US"/>
-        </w:rPr>
-        <w:t>ervers</w:t>
-      </w:r>
-      <w:r>
-        <w:rPr>
-          <w:lang w:val="en-US"/>
-        </w:rPr>
-        <w:t xml:space="preserve"> are free to extend functionality and some of the servers might choose to </w:t>
+        <w:t xml:space="preserve">These functions are all that is required. Some servers might extend functionality and add authentication, that will force users to prove that they are indeed who they claim to be. </w:t>
+      </w:r>
+    </w:p>
+    <w:p>
+      <w:pPr>
+        <w:spacing w:line="360" w:lineRule="auto"/>
+        <w:rPr>
+          <w:lang w:val="en-US"/>
+        </w:rPr>
+      </w:pPr>
+      <w:r>
+        <w:rPr>
+          <w:lang w:val="en-US"/>
+        </w:rPr>
+        <w:t>Some</w:t>
+      </w:r>
+      <w:r>
+        <w:rPr>
+          <w:lang w:val="en-US"/>
+        </w:rPr>
+        <w:t xml:space="preserve"> servers might choose </w:t>
       </w:r>
       <w:r>
         <w:rPr>
@@ -6762,8 +6918,19 @@
         <w:rPr>
           <w:lang w:val="en-US"/>
         </w:rPr>
-        <w:lastRenderedPageBreak/>
-        <w:t xml:space="preserve">Some might enable only chosen public keys to leave information. This might be chosen for companies that want to enable only small group of people to use the server. </w:t>
+        <w:t xml:space="preserve">Some might enable only chosen public keys to leave information. This might be chosen for companies that want to enable only small group of people to use </w:t>
+      </w:r>
+      <w:r>
+        <w:rPr>
+          <w:lang w:val="en-US"/>
+        </w:rPr>
+        <w:t>their</w:t>
+      </w:r>
+      <w:r>
+        <w:rPr>
+          <w:lang w:val="en-US"/>
+        </w:rPr>
+        <w:t xml:space="preserve"> server. </w:t>
       </w:r>
     </w:p>
     <w:p>
@@ -6841,7 +7008,25 @@
         <w:rPr>
           <w:lang w:val="en-US"/>
         </w:rPr>
-        <w:t xml:space="preserve"> anything should be possible unless they provide 3 basic </w:t>
+        <w:t xml:space="preserve"> </w:t>
+      </w:r>
+      <w:r>
+        <w:rPr>
+          <w:lang w:val="en-US"/>
+        </w:rPr>
+        <w:t>any extension</w:t>
+      </w:r>
+      <w:r>
+        <w:rPr>
+          <w:lang w:val="en-US"/>
+        </w:rPr>
+        <w:t xml:space="preserve"> should be possible unless they provide basic </w:t>
+      </w:r>
+      <w:r>
+        <w:rPr>
+          <w:lang w:val="en-US"/>
+        </w:rPr>
+        <w:t xml:space="preserve">minimal </w:t>
       </w:r>
       <w:r>
         <w:rPr>
@@ -6892,21 +7077,45 @@
         <w:rPr>
           <w:lang w:val="en-US"/>
         </w:rPr>
-        <w:t>As Explained before, Live Room is a place where data can be sent P2P. Live Room would handle all cases if all the users were online all the time. But because in real live people are not always on, we need to extend service with Message Box.</w:t>
-      </w:r>
-    </w:p>
-    <w:p>
-      <w:pPr>
-        <w:spacing w:line="360" w:lineRule="auto"/>
-        <w:rPr>
-          <w:lang w:val="en-US"/>
-        </w:rPr>
-      </w:pPr>
-      <w:r>
-        <w:rPr>
-          <w:lang w:val="en-US"/>
-        </w:rPr>
-        <w:t xml:space="preserve">The idea of Live Room is to enable fast (real-time) data sharing between users with P2P traffic. Some applications might prefer to only user Live Room, because no server will ever hold the data. But still data encryption is absolutely required, as for by nature of P2P connection establishment </w:t>
+        <w:t>As Explained before, Live Room is a place where data can be sent P2P. Live Room would handle all cases</w:t>
+      </w:r>
+      <w:r>
+        <w:rPr>
+          <w:lang w:val="en-US"/>
+        </w:rPr>
+        <w:t xml:space="preserve"> (except public data)</w:t>
+      </w:r>
+      <w:r>
+        <w:rPr>
+          <w:lang w:val="en-US"/>
+        </w:rPr>
+        <w:t xml:space="preserve"> if all the users were online all the time. But because in real live people are not always on, we need to extend service with Message Box.</w:t>
+      </w:r>
+    </w:p>
+    <w:p>
+      <w:pPr>
+        <w:spacing w:line="360" w:lineRule="auto"/>
+        <w:rPr>
+          <w:lang w:val="en-US"/>
+        </w:rPr>
+      </w:pPr>
+      <w:r>
+        <w:rPr>
+          <w:lang w:val="en-US"/>
+        </w:rPr>
+        <w:t xml:space="preserve">The idea of Live Room is to enable fast (real-time) data sharing between users with P2P traffic. Some applications might prefer to only user Live Room, because no server will ever hold the data. But still data encryption is absolutely required, as for by nature of </w:t>
+      </w:r>
+      <w:r>
+        <w:rPr>
+          <w:lang w:val="en-US"/>
+        </w:rPr>
+        <w:t>peer to peer</w:t>
+      </w:r>
+      <w:r>
+        <w:rPr>
+          <w:lang w:val="en-US"/>
+        </w:rPr>
+        <w:t xml:space="preserve"> connection establishment </w:t>
       </w:r>
       <w:sdt>
         <w:sdtPr>
@@ -6954,7 +7163,7 @@
         <w:rPr>
           <w:lang w:val="en-US"/>
         </w:rPr>
-        <w:t xml:space="preserve">, data can be easily leaked. </w:t>
+        <w:t xml:space="preserve">. </w:t>
       </w:r>
     </w:p>
     <w:p>
@@ -6992,21 +7201,70 @@
         <w:rPr>
           <w:lang w:val="en-US"/>
         </w:rPr>
-        <w:t xml:space="preserve"> with user id. Whenever anybody wants to connect with user, they will connect in this room and ask for connection. </w:t>
-      </w:r>
-    </w:p>
-    <w:p>
-      <w:pPr>
-        <w:spacing w:line="360" w:lineRule="auto"/>
-        <w:rPr>
-          <w:lang w:val="en-US"/>
-        </w:rPr>
-      </w:pPr>
-      <w:r>
-        <w:rPr>
-          <w:lang w:val="en-US"/>
-        </w:rPr>
-        <w:t xml:space="preserve">After asking, user will decide whereas they want to connect or not. Some applications might choose to block connections from unknown users, while some might allow. Connection blocking will be decision for application. </w:t>
+        <w:t xml:space="preserve"> with user id. Whenever anybody wants to connect with user, they will connect in this room and ask for connection</w:t>
+      </w:r>
+      <w:r>
+        <w:rPr>
+          <w:lang w:val="en-US"/>
+        </w:rPr>
+        <w:t xml:space="preserve"> with specified user id</w:t>
+      </w:r>
+      <w:r>
+        <w:rPr>
+          <w:lang w:val="en-US"/>
+        </w:rPr>
+        <w:t xml:space="preserve">. </w:t>
+      </w:r>
+    </w:p>
+    <w:p>
+      <w:pPr>
+        <w:spacing w:line="360" w:lineRule="auto"/>
+        <w:rPr>
+          <w:lang w:val="en-US"/>
+        </w:rPr>
+      </w:pPr>
+      <w:r>
+        <w:rPr>
+          <w:lang w:val="en-US"/>
+        </w:rPr>
+        <w:lastRenderedPageBreak/>
+        <w:t xml:space="preserve">After asking, user will decide whereas they want to </w:t>
+      </w:r>
+      <w:r>
+        <w:rPr>
+          <w:lang w:val="en-US"/>
+        </w:rPr>
+        <w:t xml:space="preserve">accept </w:t>
+      </w:r>
+      <w:r>
+        <w:rPr>
+          <w:lang w:val="en-US"/>
+        </w:rPr>
+        <w:t>connect</w:t>
+      </w:r>
+      <w:r>
+        <w:rPr>
+          <w:lang w:val="en-US"/>
+        </w:rPr>
+        <w:t>ion</w:t>
+      </w:r>
+      <w:r>
+        <w:rPr>
+          <w:lang w:val="en-US"/>
+        </w:rPr>
+        <w:t xml:space="preserve"> or not. Some applications might choose to block connections from unknown users, while some might allow. Connection blocking will be decision for application</w:t>
+      </w:r>
+      <w:r>
+        <w:rPr>
+          <w:lang w:val="en-US"/>
+        </w:rPr>
+        <w:t xml:space="preserve"> client</w:t>
+      </w:r>
+      <w:r>
+        <w:rPr>
+          <w:lang w:val="en-US"/>
+        </w:rPr>
+        <w:t xml:space="preserve">. </w:t>
       </w:r>
     </w:p>
     <w:p>
@@ -7047,7 +7305,6 @@
         <w:rPr>
           <w:lang w:val="en-US"/>
         </w:rPr>
-        <w:lastRenderedPageBreak/>
         <w:t>Client</w:t>
       </w:r>
     </w:p>
@@ -7176,7 +7433,19 @@
         <w:rPr>
           <w:lang w:val="en-US"/>
         </w:rPr>
-        <w:t>“Message Box” synchronisation interval</w:t>
+        <w:t xml:space="preserve">“Message Box” </w:t>
+      </w:r>
+      <w:r>
+        <w:rPr>
+          <w:lang w:val="en-US"/>
+        </w:rPr>
+        <w:t>synchronization</w:t>
+      </w:r>
+      <w:r>
+        <w:rPr>
+          <w:lang w:val="en-US"/>
+        </w:rPr>
+        <w:t xml:space="preserve"> interval</w:t>
       </w:r>
     </w:p>
     <w:p>
@@ -7370,7 +7639,14 @@
         <w:rPr>
           <w:lang w:val="en-US"/>
         </w:rPr>
-        <w:t xml:space="preserve">This feature is important since, database should be changed upon user Id change. Imagine the scenario when user logs in with different user Id, in this case different database should be used, to avoid reading other users data. In case of automatic database name, application will use corresponding user’s database. </w:t>
+        <w:t xml:space="preserve">This feature is important since, database should be changed upon user Id change. Imagine the scenario when user logs in with different user Id, in this case different database </w:t>
+      </w:r>
+      <w:r>
+        <w:rPr>
+          <w:lang w:val="en-US"/>
+        </w:rPr>
+        <w:lastRenderedPageBreak/>
+        <w:t xml:space="preserve">should be used, to avoid reading other users data. In case of automatic database name, application will use corresponding user’s database. </w:t>
       </w:r>
     </w:p>
     <w:p>
@@ -7421,7 +7697,19 @@
         <w:rPr>
           <w:lang w:val="en-US"/>
         </w:rPr>
-        <w:t xml:space="preserve">This section describes Client Library API and explains it’s behaviour. </w:t>
+        <w:t xml:space="preserve">This section describes Client Library API and explains it’s </w:t>
+      </w:r>
+      <w:r>
+        <w:rPr>
+          <w:lang w:val="en-US"/>
+        </w:rPr>
+        <w:t>behavior</w:t>
+      </w:r>
+      <w:r>
+        <w:rPr>
+          <w:lang w:val="en-US"/>
+        </w:rPr>
+        <w:t xml:space="preserve">. </w:t>
       </w:r>
     </w:p>
     <w:p>
@@ -7601,7 +7889,19 @@
         <w:rPr>
           <w:lang w:val="en-US"/>
         </w:rPr>
-        <w:t xml:space="preserve"> by clicking button.</w:t>
+        <w:t xml:space="preserve"> by clicking </w:t>
+      </w:r>
+      <w:r>
+        <w:rPr>
+          <w:lang w:val="en-US"/>
+        </w:rPr>
+        <w:t xml:space="preserve">refresh </w:t>
+      </w:r>
+      <w:r>
+        <w:rPr>
+          <w:lang w:val="en-US"/>
+        </w:rPr>
+        <w:t>button.</w:t>
       </w:r>
     </w:p>
     <w:p>
@@ -7657,13 +7957,50 @@
         <w:rPr>
           <w:lang w:val="en-US"/>
         </w:rPr>
+        <w:lastRenderedPageBreak/>
         <w:t xml:space="preserve">Listen Data Changes is a convenience method in order to keep application state in sync with storage. If somebody sends a message via “Live Rooms” or “Message Box” retrieves new messages from the cloud, users will get </w:t>
       </w:r>
       <w:r>
         <w:rPr>
           <w:lang w:val="en-US"/>
         </w:rPr>
-        <w:t xml:space="preserve">new data objects in call back. This should be fine place to query database again and display new results if needed. </w:t>
+        <w:t xml:space="preserve">new data objects in call back. This should be </w:t>
+      </w:r>
+      <w:r>
+        <w:rPr>
+          <w:lang w:val="en-US"/>
+        </w:rPr>
+        <w:t>a good</w:t>
+      </w:r>
+      <w:r>
+        <w:rPr>
+          <w:lang w:val="en-US"/>
+        </w:rPr>
+        <w:t xml:space="preserve"> place to query </w:t>
+      </w:r>
+      <w:r>
+        <w:rPr>
+          <w:lang w:val="en-US"/>
+        </w:rPr>
+        <w:t xml:space="preserve">local </w:t>
+      </w:r>
+      <w:r>
+        <w:rPr>
+          <w:lang w:val="en-US"/>
+        </w:rPr>
+        <w:t xml:space="preserve">database again and display </w:t>
+      </w:r>
+      <w:r>
+        <w:rPr>
+          <w:lang w:val="en-US"/>
+        </w:rPr>
+        <w:t>fresh</w:t>
+      </w:r>
+      <w:r>
+        <w:rPr>
+          <w:lang w:val="en-US"/>
+        </w:rPr>
+        <w:t xml:space="preserve"> results if needed. </w:t>
       </w:r>
     </w:p>
     <w:p>
@@ -7686,7 +8023,6 @@
         <w:rPr>
           <w:lang w:val="en-US"/>
         </w:rPr>
-        <w:lastRenderedPageBreak/>
         <w:t>Background Sync</w:t>
       </w:r>
       <w:r>
@@ -7982,21 +8318,141 @@
         <w:rPr>
           <w:lang w:val="en-US"/>
         </w:rPr>
-        <w:t xml:space="preserve">I chose socket library instead of other popular choices like REST for this particular problem, because there are bidirectional events that can be transferred, between server and client. We have a scenario where client is waiting for a server event, that might happen while client is connected. Particular case is when user is waiting for peers to connect. </w:t>
-      </w:r>
-    </w:p>
-    <w:p>
-      <w:pPr>
-        <w:spacing w:line="360" w:lineRule="auto"/>
-        <w:rPr>
-          <w:lang w:val="en-US"/>
-        </w:rPr>
-      </w:pPr>
-      <w:r>
-        <w:rPr>
-          <w:lang w:val="en-US"/>
-        </w:rPr>
-        <w:t xml:space="preserve">For this reason, client needs to have a connection with server, so that server can notify client when other peer requests connection. Other solutions like pooling could be applied in this scenario, but the problem is that clients will have to send several consequent </w:t>
+        <w:t xml:space="preserve">I chose </w:t>
+      </w:r>
+      <w:r>
+        <w:rPr>
+          <w:lang w:val="en-US"/>
+        </w:rPr>
+        <w:t>to implement server with “socket.io”</w:t>
+      </w:r>
+      <w:r>
+        <w:rPr>
+          <w:lang w:val="en-US"/>
+        </w:rPr>
+        <w:t xml:space="preserve"> </w:t>
+      </w:r>
+      <w:r>
+        <w:rPr>
+          <w:lang w:val="en-US"/>
+        </w:rPr>
+        <w:t xml:space="preserve">library, </w:t>
+      </w:r>
+      <w:r>
+        <w:rPr>
+          <w:lang w:val="en-US"/>
+        </w:rPr>
+        <w:t>instead of other popular choices like REST for this particular problem</w:t>
+      </w:r>
+      <w:r>
+        <w:rPr>
+          <w:lang w:val="en-US"/>
+        </w:rPr>
+        <w:t>.</w:t>
+      </w:r>
+      <w:r>
+        <w:rPr>
+          <w:lang w:val="en-US"/>
+        </w:rPr>
+        <w:t xml:space="preserve"> </w:t>
+      </w:r>
+      <w:r>
+        <w:rPr>
+          <w:lang w:val="en-US"/>
+        </w:rPr>
+        <w:t>B</w:t>
+      </w:r>
+      <w:r>
+        <w:rPr>
+          <w:lang w:val="en-US"/>
+        </w:rPr>
+        <w:t xml:space="preserve">ecause </w:t>
+      </w:r>
+      <w:r>
+        <w:rPr>
+          <w:lang w:val="en-US"/>
+        </w:rPr>
+        <w:t>server and client need to send bidirectional events</w:t>
+      </w:r>
+      <w:r>
+        <w:rPr>
+          <w:lang w:val="en-US"/>
+        </w:rPr>
+        <w:t xml:space="preserve">. </w:t>
+      </w:r>
+      <w:r>
+        <w:rPr>
+          <w:lang w:val="en-US"/>
+        </w:rPr>
+        <w:t xml:space="preserve">That means that client might need to send several messages and wait for an event from a server. </w:t>
+      </w:r>
+      <w:r>
+        <w:rPr>
+          <w:lang w:val="en-US"/>
+        </w:rPr>
+        <w:t xml:space="preserve">Particular case is when user is waiting </w:t>
+      </w:r>
+      <w:r>
+        <w:rPr>
+          <w:lang w:val="en-US"/>
+        </w:rPr>
+        <w:t xml:space="preserve">in his “Room” </w:t>
+      </w:r>
+      <w:r>
+        <w:rPr>
+          <w:lang w:val="en-US"/>
+        </w:rPr>
+        <w:t xml:space="preserve">for </w:t>
+      </w:r>
+      <w:r>
+        <w:rPr>
+          <w:lang w:val="en-US"/>
+        </w:rPr>
+        <w:t xml:space="preserve">other </w:t>
+      </w:r>
+      <w:r>
+        <w:rPr>
+          <w:lang w:val="en-US"/>
+        </w:rPr>
+        <w:t>peers to connect</w:t>
+      </w:r>
+      <w:r>
+        <w:rPr>
+          <w:lang w:val="en-US"/>
+        </w:rPr>
+        <w:t xml:space="preserve">. In that case server </w:t>
+      </w:r>
+      <w:r>
+        <w:rPr>
+          <w:lang w:val="en-US"/>
+        </w:rPr>
+        <w:t>might need to send connection request to a user</w:t>
+      </w:r>
+      <w:r>
+        <w:rPr>
+          <w:lang w:val="en-US"/>
+        </w:rPr>
+        <w:t>.</w:t>
+      </w:r>
+      <w:r>
+        <w:rPr>
+          <w:lang w:val="en-US"/>
+        </w:rPr>
+        <w:t xml:space="preserve"> </w:t>
+      </w:r>
+    </w:p>
+    <w:p>
+      <w:pPr>
+        <w:spacing w:line="360" w:lineRule="auto"/>
+        <w:rPr>
+          <w:lang w:val="en-US"/>
+        </w:rPr>
+      </w:pPr>
+      <w:r>
+        <w:rPr>
+          <w:lang w:val="en-US"/>
+        </w:rPr>
+        <w:t xml:space="preserve">For this reason, client needs to have a connection with server, so that server can notify client when other peer requests connection. Other solutions like pooling could be applied in this scenario, but the problem is that clients will have to send several </w:t>
       </w:r>
       <w:r>
         <w:rPr>
@@ -8074,7 +8530,31 @@
         <w:rPr>
           <w:lang w:val="en-US"/>
         </w:rPr>
-        <w:t xml:space="preserve">e less efficient and harder to maintain. Socket implementation directly solves the problem where many bidirectional messages need to be transferred. </w:t>
+        <w:t>e less efficient and</w:t>
+      </w:r>
+      <w:r>
+        <w:rPr>
+          <w:lang w:val="en-US"/>
+        </w:rPr>
+        <w:t xml:space="preserve"> complicated</w:t>
+      </w:r>
+      <w:r>
+        <w:rPr>
+          <w:lang w:val="en-US"/>
+        </w:rPr>
+        <w:t xml:space="preserve">. Socket implementation directly solves the problem where many bidirectional messages </w:t>
+      </w:r>
+      <w:r>
+        <w:rPr>
+          <w:lang w:val="en-US"/>
+        </w:rPr>
+        <w:t>can</w:t>
+      </w:r>
+      <w:r>
+        <w:rPr>
+          <w:lang w:val="en-US"/>
+        </w:rPr>
+        <w:t xml:space="preserve"> to be transferred. </w:t>
       </w:r>
     </w:p>
     <w:p>
@@ -8116,6 +8596,7 @@
         <w:rPr>
           <w:lang w:val="en-US"/>
         </w:rPr>
+        <w:lastRenderedPageBreak/>
         <w:t>Message Contract</w:t>
       </w:r>
     </w:p>
@@ -8155,7 +8636,6 @@
         <w:rPr>
           <w:lang w:val="en-US"/>
         </w:rPr>
-        <w:lastRenderedPageBreak/>
         <w:t>fromPublicKey</w:t>
       </w:r>
     </w:p>
@@ -8309,7 +8789,9 @@
     <w:p>
       <w:pPr>
         <w:spacing w:line="360" w:lineRule="auto"/>
-        <w:rPr>
+        <w:jc w:val="left"/>
+        <w:rPr>
+          <w:noProof/>
           <w:lang w:val="en-US"/>
         </w:rPr>
       </w:pPr>
@@ -8366,7 +8848,19 @@
         <w:rPr>
           <w:lang w:val="en-US"/>
         </w:rPr>
-        <w:t xml:space="preserve">ce and signal rooms Bob and Charlie. If users are waiting in their rooms, server will redirect Alice </w:t>
+        <w:t>ce and</w:t>
+      </w:r>
+      <w:r>
+        <w:rPr>
+          <w:lang w:val="en-US"/>
+        </w:rPr>
+        <w:t xml:space="preserve"> </w:t>
+      </w:r>
+      <w:r>
+        <w:rPr>
+          <w:lang w:val="en-US"/>
+        </w:rPr>
+        <w:t xml:space="preserve">signal rooms Bob and Charlie. If users are waiting in their rooms, server will redirect Alice </w:t>
       </w:r>
       <w:r>
         <w:rPr>
@@ -8379,6 +8873,109 @@
           <w:lang w:val="en-US"/>
         </w:rPr>
         <w:t xml:space="preserve"> messages to those users. </w:t>
+      </w:r>
+    </w:p>
+    <w:p>
+      <w:pPr>
+        <w:keepNext/>
+        <w:spacing w:line="360" w:lineRule="auto"/>
+        <w:jc w:val="center"/>
+        <w:rPr>
+          <w:lang w:val="en-US"/>
+        </w:rPr>
+      </w:pPr>
+      <w:r>
+        <w:rPr>
+          <w:noProof/>
+          <w:lang w:val="en-US"/>
+        </w:rPr>
+        <w:lastRenderedPageBreak/>
+        <w:drawing>
+          <wp:inline distT="0" distB="0" distL="0" distR="0" wp14:anchorId="57C296DD" wp14:editId="33E98F26">
+            <wp:extent cx="3556800" cy="3216295"/>
+            <wp:effectExtent l="0" t="0" r="0" b="0"/>
+            <wp:docPr id="10" name="Picture 10"/>
+            <wp:cNvGraphicFramePr>
+              <a:graphicFrameLocks xmlns:a="http://schemas.openxmlformats.org/drawingml/2006/main" noChangeAspect="1"/>
+            </wp:cNvGraphicFramePr>
+            <a:graphic xmlns:a="http://schemas.openxmlformats.org/drawingml/2006/main">
+              <a:graphicData uri="http://schemas.openxmlformats.org/drawingml/2006/picture">
+                <pic:pic xmlns:pic="http://schemas.openxmlformats.org/drawingml/2006/picture">
+                  <pic:nvPicPr>
+                    <pic:cNvPr id="10" name="Live-Rooms (1).png"/>
+                    <pic:cNvPicPr/>
+                  </pic:nvPicPr>
+                  <pic:blipFill>
+                    <a:blip r:embed="rId9">
+                      <a:extLst>
+                        <a:ext uri="{28A0092B-C50C-407E-A947-70E740481C1C}">
+                          <a14:useLocalDpi xmlns:a14="http://schemas.microsoft.com/office/drawing/2010/main" val="0"/>
+                        </a:ext>
+                      </a:extLst>
+                    </a:blip>
+                    <a:stretch>
+                      <a:fillRect/>
+                    </a:stretch>
+                  </pic:blipFill>
+                  <pic:spPr>
+                    <a:xfrm>
+                      <a:off x="0" y="0"/>
+                      <a:ext cx="3569306" cy="3227603"/>
+                    </a:xfrm>
+                    <a:prstGeom prst="rect">
+                      <a:avLst/>
+                    </a:prstGeom>
+                  </pic:spPr>
+                </pic:pic>
+              </a:graphicData>
+            </a:graphic>
+          </wp:inline>
+        </w:drawing>
+      </w:r>
+    </w:p>
+    <w:p>
+      <w:pPr>
+        <w:pStyle w:val="Caption"/>
+        <w:rPr>
+          <w:lang w:val="en-US"/>
+        </w:rPr>
+      </w:pPr>
+      <w:r>
+        <w:rPr>
+          <w:lang w:val="en-US"/>
+        </w:rPr>
+        <w:t xml:space="preserve">Figure </w:t>
+      </w:r>
+      <w:r>
+        <w:rPr>
+          <w:lang w:val="en-US"/>
+        </w:rPr>
+        <w:fldChar w:fldCharType="begin"/>
+      </w:r>
+      <w:r>
+        <w:rPr>
+          <w:lang w:val="en-US"/>
+        </w:rPr>
+        <w:instrText xml:space="preserve"> SEQ Figure \* ARABIC </w:instrText>
+      </w:r>
+      <w:r>
+        <w:rPr>
+          <w:lang w:val="en-US"/>
+        </w:rPr>
+        <w:fldChar w:fldCharType="separate"/>
+      </w:r>
+      <w:r>
+        <w:rPr>
+          <w:noProof/>
+          <w:lang w:val="en-US"/>
+        </w:rPr>
+        <w:t>1</w:t>
+      </w:r>
+      <w:r>
+        <w:rPr>
+          <w:lang w:val="en-US"/>
+        </w:rPr>
+        <w:fldChar w:fldCharType="end"/>
       </w:r>
     </w:p>
     <w:p>
@@ -8575,7 +9172,6 @@
         <w:rPr>
           <w:lang w:val="en-US"/>
         </w:rPr>
-        <w:lastRenderedPageBreak/>
         <w:t>Message Box</w:t>
       </w:r>
     </w:p>
@@ -8718,6 +9314,7 @@
         <w:rPr>
           <w:lang w:val="en-US"/>
         </w:rPr>
+        <w:lastRenderedPageBreak/>
         <w:t xml:space="preserve">Message Box </w:t>
       </w:r>
       <w:r>
@@ -8882,7 +9479,7 @@
             <wp:extent cx="5551805" cy="2722245"/>
             <wp:effectExtent l="0" t="0" r="0" b="0"/>
             <wp:docPr id="1" name="Picture 1" descr="https://app.swaggerhub.com/apis/ioane52/Message-Box/1.0.0">
-              <a:hlinkClick xmlns:a="http://schemas.openxmlformats.org/drawingml/2006/main" r:id="rId9"/>
+              <a:hlinkClick xmlns:a="http://schemas.openxmlformats.org/drawingml/2006/main" r:id="rId10"/>
             </wp:docPr>
             <wp:cNvGraphicFramePr>
               <a:graphicFrameLocks xmlns:a="http://schemas.openxmlformats.org/drawingml/2006/main" noChangeAspect="1"/>
@@ -8892,12 +9489,12 @@
                 <pic:pic xmlns:pic="http://schemas.openxmlformats.org/drawingml/2006/picture">
                   <pic:nvPicPr>
                     <pic:cNvPr id="1" name="Picture 1" descr="https://app.swaggerhub.com/apis/ioane52/Message-Box/1.0.0">
-                      <a:hlinkClick r:id="rId9"/>
+                      <a:hlinkClick r:id="rId10"/>
                     </pic:cNvPr>
                     <pic:cNvPicPr/>
                   </pic:nvPicPr>
                   <pic:blipFill>
-                    <a:blip r:embed="rId10"/>
+                    <a:blip r:embed="rId11"/>
                     <a:stretch>
                       <a:fillRect/>
                     </a:stretch>
@@ -8955,7 +9552,7 @@
           <w:noProof/>
           <w:lang w:val="en-US"/>
         </w:rPr>
-        <w:t>1</w:t>
+        <w:t>2</w:t>
       </w:r>
       <w:r>
         <w:rPr>
@@ -9004,7 +9601,6 @@
         <w:rPr>
           <w:lang w:val="en-US"/>
         </w:rPr>
-        <w:lastRenderedPageBreak/>
         <w:t xml:space="preserve">I used Mongoose JavaScript library </w:t>
       </w:r>
       <w:sdt>
@@ -9070,271 +9666,12 @@
           <w:noProof/>
           <w:lang w:val="en-US"/>
         </w:rPr>
+        <w:lastRenderedPageBreak/>
         <w:drawing>
           <wp:inline distT="0" distB="0" distL="0" distR="0" wp14:anchorId="779F32C0" wp14:editId="6BA7837D">
             <wp:extent cx="2629911" cy="1073880"/>
             <wp:effectExtent l="0" t="0" r="0" b="5715"/>
             <wp:docPr id="2" name="Picture 2"/>
-            <wp:cNvGraphicFramePr>
-              <a:graphicFrameLocks xmlns:a="http://schemas.openxmlformats.org/drawingml/2006/main" noChangeAspect="1"/>
-            </wp:cNvGraphicFramePr>
-            <a:graphic xmlns:a="http://schemas.openxmlformats.org/drawingml/2006/main">
-              <a:graphicData uri="http://schemas.openxmlformats.org/drawingml/2006/picture">
-                <pic:pic xmlns:pic="http://schemas.openxmlformats.org/drawingml/2006/picture">
-                  <pic:nvPicPr>
-                    <pic:cNvPr id="1" name=""/>
-                    <pic:cNvPicPr/>
-                  </pic:nvPicPr>
-                  <pic:blipFill>
-                    <a:blip r:embed="rId11"/>
-                    <a:stretch>
-                      <a:fillRect/>
-                    </a:stretch>
-                  </pic:blipFill>
-                  <pic:spPr>
-                    <a:xfrm>
-                      <a:off x="0" y="0"/>
-                      <a:ext cx="2639414" cy="1077761"/>
-                    </a:xfrm>
-                    <a:prstGeom prst="rect">
-                      <a:avLst/>
-                    </a:prstGeom>
-                  </pic:spPr>
-                </pic:pic>
-              </a:graphicData>
-            </a:graphic>
-          </wp:inline>
-        </w:drawing>
-      </w:r>
-    </w:p>
-    <w:p>
-      <w:pPr>
-        <w:pStyle w:val="Caption"/>
-        <w:spacing w:line="360" w:lineRule="auto"/>
-        <w:rPr>
-          <w:lang w:val="en-US"/>
-        </w:rPr>
-      </w:pPr>
-      <w:r>
-        <w:rPr>
-          <w:lang w:val="en-US"/>
-        </w:rPr>
-        <w:t xml:space="preserve">Figure </w:t>
-      </w:r>
-      <w:r>
-        <w:rPr>
-          <w:lang w:val="en-US"/>
-        </w:rPr>
-        <w:fldChar w:fldCharType="begin"/>
-      </w:r>
-      <w:r>
-        <w:rPr>
-          <w:lang w:val="en-US"/>
-        </w:rPr>
-        <w:instrText xml:space="preserve"> SEQ Figure \* ARABIC </w:instrText>
-      </w:r>
-      <w:r>
-        <w:rPr>
-          <w:lang w:val="en-US"/>
-        </w:rPr>
-        <w:fldChar w:fldCharType="separate"/>
-      </w:r>
-      <w:r>
-        <w:rPr>
-          <w:noProof/>
-          <w:lang w:val="en-US"/>
-        </w:rPr>
-        <w:t>2</w:t>
-      </w:r>
-      <w:r>
-        <w:rPr>
-          <w:lang w:val="en-US"/>
-        </w:rPr>
-        <w:fldChar w:fldCharType="end"/>
-      </w:r>
-    </w:p>
-    <w:p>
-      <w:pPr>
-        <w:pStyle w:val="Heading3"/>
-        <w:spacing w:line="360" w:lineRule="auto"/>
-        <w:rPr>
-          <w:lang w:val="en-US"/>
-        </w:rPr>
-      </w:pPr>
-      <w:r>
-        <w:rPr>
-          <w:lang w:val="en-US"/>
-        </w:rPr>
-        <w:t>Deployments</w:t>
-      </w:r>
-    </w:p>
-    <w:p>
-      <w:pPr>
-        <w:spacing w:line="360" w:lineRule="auto"/>
-        <w:rPr>
-          <w:lang w:val="en-US"/>
-        </w:rPr>
-      </w:pPr>
-      <w:r>
-        <w:rPr>
-          <w:lang w:val="en-US"/>
-        </w:rPr>
-        <w:t>To make everything working I deployed web application on Heroku</w:t>
-      </w:r>
-      <w:sdt>
-        <w:sdtPr>
-          <w:rPr>
-            <w:lang w:val="en-US"/>
-          </w:rPr>
-          <w:id w:val="-902821930"/>
-          <w:citation/>
-        </w:sdtPr>
-        <w:sdtContent>
-          <w:r>
-            <w:rPr>
-              <w:lang w:val="en-US"/>
-            </w:rPr>
-            <w:fldChar w:fldCharType="begin"/>
-          </w:r>
-          <w:r>
-            <w:rPr>
-              <w:lang w:val="en-US"/>
-            </w:rPr>
-            <w:instrText xml:space="preserve"> CITATION Her \l 1033 </w:instrText>
-          </w:r>
-          <w:r>
-            <w:rPr>
-              <w:lang w:val="en-US"/>
-            </w:rPr>
-            <w:fldChar w:fldCharType="separate"/>
-          </w:r>
-          <w:r>
-            <w:rPr>
-              <w:noProof/>
-              <w:lang w:val="en-US"/>
-            </w:rPr>
-            <w:t xml:space="preserve"> [12]</w:t>
-          </w:r>
-          <w:r>
-            <w:rPr>
-              <w:lang w:val="en-US"/>
-            </w:rPr>
-            <w:fldChar w:fldCharType="end"/>
-          </w:r>
-        </w:sdtContent>
-      </w:sdt>
-      <w:r>
-        <w:rPr>
-          <w:lang w:val="en-US"/>
-        </w:rPr>
-        <w:t xml:space="preserve"> and deploy database on separate </w:t>
-      </w:r>
-      <w:r>
-        <w:rPr>
-          <w:lang w:val="en-US"/>
-        </w:rPr>
-        <w:t>platform called mlab</w:t>
-      </w:r>
-      <w:sdt>
-        <w:sdtPr>
-          <w:rPr>
-            <w:lang w:val="en-US"/>
-          </w:rPr>
-          <w:id w:val="-1278785578"/>
-          <w:citation/>
-        </w:sdtPr>
-        <w:sdtContent>
-          <w:r>
-            <w:rPr>
-              <w:lang w:val="en-US"/>
-            </w:rPr>
-            <w:fldChar w:fldCharType="begin"/>
-          </w:r>
-          <w:r>
-            <w:rPr>
-              <w:lang w:val="en-US"/>
-            </w:rPr>
-            <w:instrText xml:space="preserve"> CITATION Mla \l 1033 </w:instrText>
-          </w:r>
-          <w:r>
-            <w:rPr>
-              <w:lang w:val="en-US"/>
-            </w:rPr>
-            <w:fldChar w:fldCharType="separate"/>
-          </w:r>
-          <w:r>
-            <w:rPr>
-              <w:noProof/>
-              <w:lang w:val="en-US"/>
-            </w:rPr>
-            <w:t xml:space="preserve"> [18]</w:t>
-          </w:r>
-          <w:r>
-            <w:rPr>
-              <w:lang w:val="en-US"/>
-            </w:rPr>
-            <w:fldChar w:fldCharType="end"/>
-          </w:r>
-        </w:sdtContent>
-      </w:sdt>
-      <w:r>
-        <w:rPr>
-          <w:lang w:val="en-US"/>
-        </w:rPr>
-        <w:t xml:space="preserve">. </w:t>
-      </w:r>
-      <w:r>
-        <w:rPr>
-          <w:lang w:val="en-US"/>
-        </w:rPr>
-        <w:t>The reason is that mlab, provides free disk space</w:t>
-      </w:r>
-      <w:r>
-        <w:rPr>
-          <w:lang w:val="en-US"/>
-        </w:rPr>
-        <w:t xml:space="preserve"> (limited to 500mb)</w:t>
-      </w:r>
-      <w:r>
-        <w:rPr>
-          <w:lang w:val="en-US"/>
-        </w:rPr>
-        <w:t>, so that we can host a free version of our service.</w:t>
-      </w:r>
-    </w:p>
-    <w:p>
-      <w:pPr>
-        <w:spacing w:line="360" w:lineRule="auto"/>
-        <w:rPr>
-          <w:lang w:val="en-US"/>
-        </w:rPr>
-      </w:pPr>
-      <w:r>
-        <w:rPr>
-          <w:lang w:val="en-US"/>
-        </w:rPr>
-        <w:t xml:space="preserve">To database with Heroku, I set environment variables in Heroku dashboard (figure 3) and different environment variables in local repository. </w:t>
-      </w:r>
-    </w:p>
-    <w:p>
-      <w:pPr>
-        <w:keepNext/>
-        <w:spacing w:line="360" w:lineRule="auto"/>
-        <w:jc w:val="center"/>
-        <w:rPr>
-          <w:lang w:val="en-US"/>
-        </w:rPr>
-      </w:pPr>
-      <w:r>
-        <w:rPr>
-          <w:noProof/>
-          <w:lang w:val="en-US"/>
-        </w:rPr>
-        <w:drawing>
-          <wp:inline distT="0" distB="0" distL="0" distR="0" wp14:anchorId="39E1F64B" wp14:editId="23CBFDB8">
-            <wp:extent cx="3657600" cy="1166349"/>
-            <wp:effectExtent l="0" t="0" r="0" b="2540"/>
-            <wp:docPr id="3" name="Picture 3"/>
             <wp:cNvGraphicFramePr>
               <a:graphicFrameLocks xmlns:a="http://schemas.openxmlformats.org/drawingml/2006/main" noChangeAspect="1"/>
             </wp:cNvGraphicFramePr>
@@ -9354,7 +9691,7 @@
                   <pic:spPr>
                     <a:xfrm>
                       <a:off x="0" y="0"/>
-                      <a:ext cx="3671900" cy="1170909"/>
+                      <a:ext cx="2639414" cy="1077761"/>
                     </a:xfrm>
                     <a:prstGeom prst="rect">
                       <a:avLst/>
@@ -9369,21 +9706,6 @@
     </w:p>
     <w:p>
       <w:pPr>
-        <w:keepNext/>
-        <w:spacing w:line="360" w:lineRule="auto"/>
-        <w:rPr>
-          <w:lang w:val="en-US"/>
-        </w:rPr>
-      </w:pPr>
-      <w:r>
-        <w:rPr>
-          <w:lang w:val="en-US"/>
-        </w:rPr>
-        <w:t xml:space="preserve">With this way I can have a test database on development environment and production database when deployed. </w:t>
-      </w:r>
-    </w:p>
-    <w:p>
-      <w:pPr>
         <w:pStyle w:val="Caption"/>
         <w:spacing w:line="360" w:lineRule="auto"/>
         <w:rPr>
@@ -9430,67 +9752,6 @@
     </w:p>
     <w:p>
       <w:pPr>
-        <w:spacing w:line="360" w:lineRule="auto"/>
-        <w:rPr>
-          <w:lang w:val="en-US"/>
-        </w:rPr>
-      </w:pPr>
-    </w:p>
-    <w:p>
-      <w:pPr>
-        <w:pStyle w:val="Heading2"/>
-        <w:numPr>
-          <w:ilvl w:val="1"/>
-          <w:numId w:val="4"/>
-        </w:numPr>
-        <w:spacing w:line="360" w:lineRule="auto"/>
-        <w:rPr>
-          <w:lang w:val="en-US"/>
-        </w:rPr>
-      </w:pPr>
-      <w:r>
-        <w:rPr>
-          <w:lang w:val="en-US"/>
-        </w:rPr>
-        <w:t>Client</w:t>
-      </w:r>
-    </w:p>
-    <w:p>
-      <w:pPr>
-        <w:spacing w:line="360" w:lineRule="auto"/>
-        <w:rPr>
-          <w:lang w:val="en-US"/>
-        </w:rPr>
-      </w:pPr>
-      <w:r>
-        <w:rPr>
-          <w:lang w:val="en-US"/>
-        </w:rPr>
-        <w:t xml:space="preserve">The most complicated part of the project was client implementations. Client application has to manage correct state, communicate with servers when needed and retry </w:t>
-      </w:r>
-      <w:r>
-        <w:rPr>
-          <w:lang w:val="en-US"/>
-        </w:rPr>
-        <w:t xml:space="preserve">failed actions. </w:t>
-      </w:r>
-    </w:p>
-    <w:p>
-      <w:pPr>
-        <w:spacing w:line="360" w:lineRule="auto"/>
-        <w:rPr>
-          <w:lang w:val="en-US"/>
-        </w:rPr>
-      </w:pPr>
-      <w:r>
-        <w:rPr>
-          <w:lang w:val="en-US"/>
-        </w:rPr>
-        <w:t xml:space="preserve">It has to run in both Chrome app and regular web app environment. </w:t>
-      </w:r>
-    </w:p>
-    <w:p>
-      <w:pPr>
         <w:pStyle w:val="Heading3"/>
         <w:spacing w:line="360" w:lineRule="auto"/>
         <w:rPr>
@@ -9501,366 +9762,28 @@
         <w:rPr>
           <w:lang w:val="en-US"/>
         </w:rPr>
-        <w:lastRenderedPageBreak/>
-        <w:t>DataController</w:t>
-      </w:r>
-    </w:p>
-    <w:p>
-      <w:pPr>
-        <w:spacing w:line="360" w:lineRule="auto"/>
-        <w:rPr>
-          <w:lang w:val="en-US"/>
-        </w:rPr>
-      </w:pPr>
-      <w:r>
-        <w:rPr>
-          <w:lang w:val="en-US"/>
-        </w:rPr>
-        <w:t xml:space="preserve">DataController is a main class that handles data. It holds delegates functionality to the different data Controllers, that are: Local, Live and Cloud Data Controllers. </w:t>
-      </w:r>
-    </w:p>
-    <w:p>
-      <w:pPr>
-        <w:spacing w:line="360" w:lineRule="auto"/>
-        <w:rPr>
-          <w:lang w:val="en-US"/>
-        </w:rPr>
-      </w:pPr>
-      <w:r>
-        <w:rPr>
-          <w:lang w:val="en-US"/>
-        </w:rPr>
-        <w:t xml:space="preserve">Local Data Controller’s mission is to save/query data in local store. </w:t>
-      </w:r>
-    </w:p>
-    <w:p>
-      <w:pPr>
-        <w:spacing w:line="360" w:lineRule="auto"/>
-        <w:rPr>
-          <w:lang w:val="en-US"/>
-        </w:rPr>
-      </w:pPr>
-      <w:r>
-        <w:rPr>
-          <w:lang w:val="en-US"/>
-        </w:rPr>
-        <w:t xml:space="preserve">Live DataController interacts with “Live Rooms” service and can save/receive data. </w:t>
-      </w:r>
-    </w:p>
-    <w:p>
-      <w:pPr>
-        <w:spacing w:line="360" w:lineRule="auto"/>
-        <w:rPr>
-          <w:lang w:val="en-US"/>
-        </w:rPr>
-      </w:pPr>
-      <w:r>
-        <w:rPr>
-          <w:lang w:val="en-US"/>
-        </w:rPr>
-        <w:t xml:space="preserve">Cloud DataController interacts with “Message Box” respectively. </w:t>
-      </w:r>
-    </w:p>
-    <w:p>
-      <w:pPr>
-        <w:spacing w:line="360" w:lineRule="auto"/>
-        <w:rPr>
-          <w:lang w:val="en-US"/>
-        </w:rPr>
-      </w:pPr>
-      <w:r>
-        <w:rPr>
-          <w:lang w:val="en-US"/>
-        </w:rPr>
-        <w:t xml:space="preserve">DataController unites all of those and hides functionality, with this approach, other parts of application do not need to know, how data is handled. </w:t>
-      </w:r>
-    </w:p>
-    <w:p>
-      <w:pPr>
-        <w:spacing w:line="360" w:lineRule="auto"/>
-        <w:rPr>
-          <w:lang w:val="en-US"/>
-        </w:rPr>
-      </w:pPr>
-      <w:r>
-        <w:rPr>
-          <w:lang w:val="en-US"/>
-        </w:rPr>
-        <w:t xml:space="preserve">DataController also handles configuration of different services and passes corresponding parameters when needed. </w:t>
-      </w:r>
-    </w:p>
-    <w:p>
-      <w:pPr>
-        <w:spacing w:line="360" w:lineRule="auto"/>
-        <w:rPr>
-          <w:lang w:val="en-US"/>
-        </w:rPr>
-      </w:pPr>
-      <w:r>
-        <w:rPr>
-          <w:lang w:val="en-US"/>
-        </w:rPr>
-        <w:t>Here is how it behaves in different stages:</w:t>
-      </w:r>
-    </w:p>
-    <w:p>
-      <w:pPr>
-        <w:pStyle w:val="ListParagraph"/>
-        <w:numPr>
-          <w:ilvl w:val="0"/>
-          <w:numId w:val="8"/>
-        </w:numPr>
-        <w:spacing w:line="360" w:lineRule="auto"/>
-        <w:rPr>
-          <w:lang w:val="en-US"/>
-        </w:rPr>
-      </w:pPr>
-      <w:r>
-        <w:rPr>
-          <w:lang w:val="en-US"/>
-        </w:rPr>
-        <w:t xml:space="preserve">When initialization, it creates all the controllers. </w:t>
-      </w:r>
-    </w:p>
-    <w:p>
-      <w:pPr>
-        <w:pStyle w:val="ListParagraph"/>
-        <w:numPr>
-          <w:ilvl w:val="0"/>
-          <w:numId w:val="8"/>
-        </w:numPr>
-        <w:spacing w:line="360" w:lineRule="auto"/>
-        <w:rPr>
-          <w:lang w:val="en-US"/>
-        </w:rPr>
-      </w:pPr>
-      <w:r>
-        <w:rPr>
-          <w:lang w:val="en-US"/>
-        </w:rPr>
-        <w:t xml:space="preserve">When Syncing it tries to fetch data from Cloud </w:t>
-      </w:r>
-      <w:r>
-        <w:rPr>
-          <w:lang w:val="en-US"/>
-        </w:rPr>
-        <w:t>Data</w:t>
-      </w:r>
-      <w:r>
-        <w:rPr>
-          <w:lang w:val="en-US"/>
-        </w:rPr>
-        <w:t>Controller</w:t>
-      </w:r>
-    </w:p>
-    <w:p>
-      <w:pPr>
-        <w:pStyle w:val="ListParagraph"/>
-        <w:numPr>
-          <w:ilvl w:val="0"/>
-          <w:numId w:val="8"/>
-        </w:numPr>
-        <w:spacing w:line="360" w:lineRule="auto"/>
-        <w:rPr>
-          <w:lang w:val="en-US"/>
-        </w:rPr>
-      </w:pPr>
-      <w:r>
-        <w:rPr>
-          <w:lang w:val="en-US"/>
-        </w:rPr>
-        <w:t xml:space="preserve">“getByKey” and “getByAuthor” function delegates to Local Data Controller, since user is searching current data. </w:t>
-      </w:r>
-    </w:p>
-    <w:p>
-      <w:pPr>
-        <w:pStyle w:val="ListParagraph"/>
-        <w:numPr>
-          <w:ilvl w:val="0"/>
-          <w:numId w:val="8"/>
-        </w:numPr>
-        <w:spacing w:line="360" w:lineRule="auto"/>
-        <w:rPr>
-          <w:lang w:val="en-US"/>
-        </w:rPr>
-      </w:pPr>
-      <w:r>
-        <w:rPr>
-          <w:lang w:val="en-US"/>
-        </w:rPr>
-        <w:t xml:space="preserve">“saveData” first saves data with Local DataController, then tries Live DataController, if peer is not online, </w:t>
-      </w:r>
-      <w:r>
-        <w:rPr>
-          <w:lang w:val="en-US"/>
-        </w:rPr>
-        <w:t>message is saved to Cloud DataController.</w:t>
-      </w:r>
-    </w:p>
-    <w:p>
-      <w:pPr>
-        <w:pStyle w:val="ListParagraph"/>
-        <w:numPr>
-          <w:ilvl w:val="0"/>
-          <w:numId w:val="8"/>
-        </w:numPr>
-        <w:spacing w:line="360" w:lineRule="auto"/>
-        <w:rPr>
-          <w:lang w:val="en-US"/>
-        </w:rPr>
-      </w:pPr>
-      <w:r>
-        <w:rPr>
-          <w:lang w:val="en-US"/>
-        </w:rPr>
-        <w:t xml:space="preserve">“listenDataChanges” waits for data update from Live and Cloud DataControllers. </w:t>
-      </w:r>
-    </w:p>
-    <w:p>
-      <w:pPr>
-        <w:spacing w:line="360" w:lineRule="auto"/>
-        <w:rPr>
-          <w:lang w:val="en-US"/>
-        </w:rPr>
-      </w:pPr>
-      <w:r>
-        <w:rPr>
-          <w:lang w:val="en-US"/>
-        </w:rPr>
-        <w:t>Internally DataController handles Unique Id creation, so that library users does not need to create Ids</w:t>
-      </w:r>
-      <w:r>
-        <w:rPr>
-          <w:lang w:val="en-US"/>
-        </w:rPr>
-        <w:t xml:space="preserve"> for messages</w:t>
-      </w:r>
-      <w:r>
-        <w:rPr>
-          <w:lang w:val="en-US"/>
-        </w:rPr>
-        <w:t>.</w:t>
-      </w:r>
-    </w:p>
-    <w:p>
-      <w:pPr>
-        <w:pStyle w:val="Heading3"/>
-        <w:spacing w:line="360" w:lineRule="auto"/>
-        <w:rPr>
-          <w:lang w:val="en-US"/>
-        </w:rPr>
-      </w:pPr>
-      <w:r>
-        <w:rPr>
-          <w:lang w:val="en-US"/>
-        </w:rPr>
-        <w:t>Live DataController</w:t>
-      </w:r>
-    </w:p>
-    <w:p>
-      <w:pPr>
-        <w:spacing w:line="360" w:lineRule="auto"/>
-        <w:rPr>
-          <w:lang w:val="en-US"/>
-        </w:rPr>
-      </w:pPr>
-      <w:r>
-        <w:rPr>
-          <w:lang w:val="en-US"/>
-        </w:rPr>
-        <w:t xml:space="preserve">Live DataController as described above, is responsible for using “Live Rooms” service. Upon creation, it </w:t>
-      </w:r>
-      <w:r>
-        <w:rPr>
-          <w:lang w:val="en-US"/>
-        </w:rPr>
-        <w:t xml:space="preserve">connects user to its </w:t>
-      </w:r>
-      <w:r>
-        <w:rPr>
-          <w:i/>
-          <w:lang w:val="en-US"/>
-        </w:rPr>
-        <w:t>room</w:t>
-      </w:r>
-      <w:r>
-        <w:rPr>
-          <w:lang w:val="en-US"/>
-        </w:rPr>
-        <w:t xml:space="preserve"> and listens to “</w:t>
-      </w:r>
-      <w:r>
-        <w:rPr>
-          <w:i/>
-          <w:lang w:val="en-US"/>
-        </w:rPr>
-        <w:t>connection_request</w:t>
-      </w:r>
-      <w:r>
-        <w:rPr>
-          <w:lang w:val="en-US"/>
-        </w:rPr>
-        <w:t>” and “</w:t>
-      </w:r>
-      <w:r>
-        <w:rPr>
-          <w:i/>
-          <w:lang w:val="en-US"/>
-        </w:rPr>
-        <w:t>signaling_message</w:t>
-      </w:r>
-      <w:r>
-        <w:rPr>
-          <w:lang w:val="en-US"/>
-        </w:rPr>
-        <w:t>” events. When “</w:t>
-      </w:r>
-      <w:r>
-        <w:rPr>
-          <w:i/>
-          <w:lang w:val="en-US"/>
-        </w:rPr>
-        <w:t>connection_request</w:t>
-      </w:r>
-      <w:r>
-        <w:rPr>
-          <w:lang w:val="en-US"/>
-        </w:rPr>
-        <w:t xml:space="preserve">” is received, it starts peer to peer connection establishment process. </w:t>
-      </w:r>
-    </w:p>
-    <w:p>
-      <w:pPr>
-        <w:spacing w:line="360" w:lineRule="auto"/>
-        <w:rPr>
-          <w:lang w:val="en-US"/>
-        </w:rPr>
-      </w:pPr>
-      <w:r>
-        <w:rPr>
-          <w:lang w:val="en-US"/>
-        </w:rPr>
-        <w:t>Connection establishment process starts with gathering ICE (Interactive Connectivity Establishment) candidates. ICE candidates should be sent to remote peer using “</w:t>
-      </w:r>
-      <w:r>
-        <w:rPr>
-          <w:i/>
-          <w:lang w:val="en-US"/>
-        </w:rPr>
-        <w:t>signaling_message</w:t>
-      </w:r>
-      <w:r>
-        <w:rPr>
-          <w:lang w:val="en-US"/>
-        </w:rPr>
-        <w:t xml:space="preserve">”. With ICE candidates are needed in order to perform NAT traversal </w:t>
+        <w:t>Deployments</w:t>
+      </w:r>
+    </w:p>
+    <w:p>
+      <w:pPr>
+        <w:spacing w:line="360" w:lineRule="auto"/>
+        <w:rPr>
+          <w:lang w:val="en-US"/>
+        </w:rPr>
+      </w:pPr>
+      <w:r>
+        <w:rPr>
+          <w:lang w:val="en-US"/>
+        </w:rPr>
+        <w:t>To make everything working I deployed web application on Heroku</w:t>
       </w:r>
       <w:sdt>
         <w:sdtPr>
           <w:rPr>
             <w:lang w:val="en-US"/>
           </w:rPr>
-          <w:id w:val="-81925661"/>
+          <w:id w:val="-902821930"/>
           <w:citation/>
         </w:sdtPr>
         <w:sdtContent>
@@ -9874,7 +9797,7 @@
             <w:rPr>
               <w:lang w:val="en-US"/>
             </w:rPr>
-            <w:instrText xml:space="preserve"> CITATION Bry \l 1033 </w:instrText>
+            <w:instrText xml:space="preserve"> CITATION Her \l 1033 </w:instrText>
           </w:r>
           <w:r>
             <w:rPr>
@@ -9887,7 +9810,7 @@
               <w:noProof/>
               <w:lang w:val="en-US"/>
             </w:rPr>
-            <w:t>[7]</w:t>
+            <w:t xml:space="preserve"> [12]</w:t>
           </w:r>
           <w:r>
             <w:rPr>
@@ -9901,64 +9824,100 @@
         <w:rPr>
           <w:lang w:val="en-US"/>
         </w:rPr>
-        <w:t>.</w:t>
-      </w:r>
-    </w:p>
-    <w:p>
-      <w:pPr>
-        <w:spacing w:line="360" w:lineRule="auto"/>
-        <w:rPr>
-          <w:lang w:val="en-US"/>
-        </w:rPr>
-      </w:pPr>
-      <w:r>
-        <w:rPr>
-          <w:lang w:val="en-US"/>
-        </w:rPr>
-        <w:lastRenderedPageBreak/>
-        <w:t xml:space="preserve">By </w:t>
-      </w:r>
-      <w:r>
-        <w:rPr>
-          <w:lang w:val="en-US"/>
-        </w:rPr>
-        <w:t>default,</w:t>
-      </w:r>
-      <w:r>
-        <w:rPr>
-          <w:lang w:val="en-US"/>
-        </w:rPr>
-        <w:t xml:space="preserve"> ICE candidates configured to be free STUN </w:t>
-      </w:r>
-      <w:r>
-        <w:rPr>
-          <w:lang w:val="en-US"/>
-        </w:rPr>
-        <w:t>services</w:t>
-      </w:r>
-      <w:r>
-        <w:rPr>
-          <w:lang w:val="en-US"/>
-        </w:rPr>
-        <w:t xml:space="preserve"> provided by Google</w:t>
-      </w:r>
-      <w:r>
-        <w:rPr>
-          <w:lang w:val="en-US"/>
-        </w:rPr>
-        <w:t xml:space="preserve"> (figure 4)</w:t>
-      </w:r>
+        <w:t xml:space="preserve"> and deploy database on separate </w:t>
+      </w:r>
+      <w:r>
+        <w:rPr>
+          <w:lang w:val="en-US"/>
+        </w:rPr>
+        <w:t>platform called mlab</w:t>
+      </w:r>
+      <w:sdt>
+        <w:sdtPr>
+          <w:rPr>
+            <w:lang w:val="en-US"/>
+          </w:rPr>
+          <w:id w:val="-1278785578"/>
+          <w:citation/>
+        </w:sdtPr>
+        <w:sdtContent>
+          <w:r>
+            <w:rPr>
+              <w:lang w:val="en-US"/>
+            </w:rPr>
+            <w:fldChar w:fldCharType="begin"/>
+          </w:r>
+          <w:r>
+            <w:rPr>
+              <w:lang w:val="en-US"/>
+            </w:rPr>
+            <w:instrText xml:space="preserve"> CITATION Mla \l 1033 </w:instrText>
+          </w:r>
+          <w:r>
+            <w:rPr>
+              <w:lang w:val="en-US"/>
+            </w:rPr>
+            <w:fldChar w:fldCharType="separate"/>
+          </w:r>
+          <w:r>
+            <w:rPr>
+              <w:noProof/>
+              <w:lang w:val="en-US"/>
+            </w:rPr>
+            <w:t xml:space="preserve"> [18]</w:t>
+          </w:r>
+          <w:r>
+            <w:rPr>
+              <w:lang w:val="en-US"/>
+            </w:rPr>
+            <w:fldChar w:fldCharType="end"/>
+          </w:r>
+        </w:sdtContent>
+      </w:sdt>
       <w:r>
         <w:rPr>
           <w:lang w:val="en-US"/>
         </w:rPr>
         <w:t xml:space="preserve">. </w:t>
       </w:r>
+      <w:r>
+        <w:rPr>
+          <w:lang w:val="en-US"/>
+        </w:rPr>
+        <w:t>The reason is that mlab, provides free disk space</w:t>
+      </w:r>
+      <w:r>
+        <w:rPr>
+          <w:lang w:val="en-US"/>
+        </w:rPr>
+        <w:t xml:space="preserve"> (limited to 500mb)</w:t>
+      </w:r>
+      <w:r>
+        <w:rPr>
+          <w:lang w:val="en-US"/>
+        </w:rPr>
+        <w:t>, so that we can host a free version of our service.</w:t>
+      </w:r>
+    </w:p>
+    <w:p>
+      <w:pPr>
+        <w:spacing w:line="360" w:lineRule="auto"/>
+        <w:rPr>
+          <w:lang w:val="en-US"/>
+        </w:rPr>
+      </w:pPr>
+      <w:r>
+        <w:rPr>
+          <w:lang w:val="en-US"/>
+        </w:rPr>
+        <w:t xml:space="preserve">To database with Heroku, I set environment variables in Heroku dashboard (figure 3) and different environment variables in local repository. </w:t>
+      </w:r>
     </w:p>
     <w:p>
       <w:pPr>
         <w:keepNext/>
         <w:spacing w:line="360" w:lineRule="auto"/>
+        <w:jc w:val="center"/>
         <w:rPr>
           <w:lang w:val="en-US"/>
         </w:rPr>
@@ -9969,10 +9928,10 @@
           <w:lang w:val="en-US"/>
         </w:rPr>
         <w:drawing>
-          <wp:inline distT="0" distB="0" distL="0" distR="0" wp14:anchorId="4B937BD9" wp14:editId="1379EB5B">
-            <wp:extent cx="5551805" cy="852805"/>
-            <wp:effectExtent l="0" t="0" r="0" b="0"/>
-            <wp:docPr id="9" name="Picture 9"/>
+          <wp:inline distT="0" distB="0" distL="0" distR="0" wp14:anchorId="39E1F64B" wp14:editId="23CBFDB8">
+            <wp:extent cx="3657600" cy="1166349"/>
+            <wp:effectExtent l="0" t="0" r="0" b="2540"/>
+            <wp:docPr id="3" name="Picture 3"/>
             <wp:cNvGraphicFramePr>
               <a:graphicFrameLocks xmlns:a="http://schemas.openxmlformats.org/drawingml/2006/main" noChangeAspect="1"/>
             </wp:cNvGraphicFramePr>
@@ -9992,6 +9951,644 @@
                   <pic:spPr>
                     <a:xfrm>
                       <a:off x="0" y="0"/>
+                      <a:ext cx="3671900" cy="1170909"/>
+                    </a:xfrm>
+                    <a:prstGeom prst="rect">
+                      <a:avLst/>
+                    </a:prstGeom>
+                  </pic:spPr>
+                </pic:pic>
+              </a:graphicData>
+            </a:graphic>
+          </wp:inline>
+        </w:drawing>
+      </w:r>
+    </w:p>
+    <w:p>
+      <w:pPr>
+        <w:keepNext/>
+        <w:spacing w:line="360" w:lineRule="auto"/>
+        <w:rPr>
+          <w:lang w:val="en-US"/>
+        </w:rPr>
+      </w:pPr>
+      <w:r>
+        <w:rPr>
+          <w:lang w:val="en-US"/>
+        </w:rPr>
+        <w:t xml:space="preserve">With this way I can have a test database on development environment and production database when deployed. </w:t>
+      </w:r>
+    </w:p>
+    <w:p>
+      <w:pPr>
+        <w:pStyle w:val="Caption"/>
+        <w:spacing w:line="360" w:lineRule="auto"/>
+        <w:rPr>
+          <w:lang w:val="en-US"/>
+        </w:rPr>
+      </w:pPr>
+      <w:r>
+        <w:rPr>
+          <w:lang w:val="en-US"/>
+        </w:rPr>
+        <w:t xml:space="preserve">Figure </w:t>
+      </w:r>
+      <w:r>
+        <w:rPr>
+          <w:lang w:val="en-US"/>
+        </w:rPr>
+        <w:fldChar w:fldCharType="begin"/>
+      </w:r>
+      <w:r>
+        <w:rPr>
+          <w:lang w:val="en-US"/>
+        </w:rPr>
+        <w:instrText xml:space="preserve"> SEQ Figure \* ARABIC </w:instrText>
+      </w:r>
+      <w:r>
+        <w:rPr>
+          <w:lang w:val="en-US"/>
+        </w:rPr>
+        <w:fldChar w:fldCharType="separate"/>
+      </w:r>
+      <w:r>
+        <w:rPr>
+          <w:noProof/>
+          <w:lang w:val="en-US"/>
+        </w:rPr>
+        <w:t>4</w:t>
+      </w:r>
+      <w:r>
+        <w:rPr>
+          <w:lang w:val="en-US"/>
+        </w:rPr>
+        <w:fldChar w:fldCharType="end"/>
+      </w:r>
+    </w:p>
+    <w:p>
+      <w:pPr>
+        <w:spacing w:line="360" w:lineRule="auto"/>
+        <w:rPr>
+          <w:lang w:val="en-US"/>
+        </w:rPr>
+      </w:pPr>
+    </w:p>
+    <w:p>
+      <w:pPr>
+        <w:pStyle w:val="Heading2"/>
+        <w:numPr>
+          <w:ilvl w:val="1"/>
+          <w:numId w:val="4"/>
+        </w:numPr>
+        <w:spacing w:line="360" w:lineRule="auto"/>
+        <w:rPr>
+          <w:lang w:val="en-US"/>
+        </w:rPr>
+      </w:pPr>
+      <w:r>
+        <w:rPr>
+          <w:lang w:val="en-US"/>
+        </w:rPr>
+        <w:t>Client</w:t>
+      </w:r>
+    </w:p>
+    <w:p>
+      <w:pPr>
+        <w:spacing w:line="360" w:lineRule="auto"/>
+        <w:rPr>
+          <w:lang w:val="en-US"/>
+        </w:rPr>
+      </w:pPr>
+      <w:r>
+        <w:rPr>
+          <w:lang w:val="en-US"/>
+        </w:rPr>
+        <w:t xml:space="preserve">The most complicated part of the project was client implementations. Client application has to manage correct state, communicate with servers when needed and retry </w:t>
+      </w:r>
+      <w:r>
+        <w:rPr>
+          <w:lang w:val="en-US"/>
+        </w:rPr>
+        <w:t xml:space="preserve">failed actions. </w:t>
+      </w:r>
+    </w:p>
+    <w:p>
+      <w:pPr>
+        <w:spacing w:line="360" w:lineRule="auto"/>
+        <w:rPr>
+          <w:lang w:val="en-US"/>
+        </w:rPr>
+      </w:pPr>
+      <w:r>
+        <w:rPr>
+          <w:lang w:val="en-US"/>
+        </w:rPr>
+        <w:t xml:space="preserve">It has to run in both Chrome app and regular web app environment. </w:t>
+      </w:r>
+    </w:p>
+    <w:p>
+      <w:pPr>
+        <w:pStyle w:val="Heading3"/>
+        <w:spacing w:line="360" w:lineRule="auto"/>
+        <w:rPr>
+          <w:lang w:val="en-US"/>
+        </w:rPr>
+      </w:pPr>
+      <w:r>
+        <w:rPr>
+          <w:lang w:val="en-US"/>
+        </w:rPr>
+        <w:t>DataController</w:t>
+      </w:r>
+    </w:p>
+    <w:p>
+      <w:pPr>
+        <w:spacing w:line="360" w:lineRule="auto"/>
+        <w:rPr>
+          <w:lang w:val="en-US"/>
+        </w:rPr>
+      </w:pPr>
+      <w:r>
+        <w:rPr>
+          <w:lang w:val="en-US"/>
+        </w:rPr>
+        <w:t xml:space="preserve">DataController is a main class that handles data. It holds delegates functionality to the different data Controllers, that are: Local, Live and Cloud Data Controllers. </w:t>
+      </w:r>
+    </w:p>
+    <w:p>
+      <w:pPr>
+        <w:spacing w:line="360" w:lineRule="auto"/>
+        <w:rPr>
+          <w:lang w:val="en-US"/>
+        </w:rPr>
+      </w:pPr>
+      <w:r>
+        <w:rPr>
+          <w:lang w:val="en-US"/>
+        </w:rPr>
+        <w:t xml:space="preserve">Local Data Controller’s mission is to save/query data in local store. </w:t>
+      </w:r>
+    </w:p>
+    <w:p>
+      <w:pPr>
+        <w:spacing w:line="360" w:lineRule="auto"/>
+        <w:rPr>
+          <w:lang w:val="en-US"/>
+        </w:rPr>
+      </w:pPr>
+      <w:r>
+        <w:rPr>
+          <w:lang w:val="en-US"/>
+        </w:rPr>
+        <w:lastRenderedPageBreak/>
+        <w:t xml:space="preserve">Live DataController interacts with “Live Rooms” service and can save/receive data. </w:t>
+      </w:r>
+    </w:p>
+    <w:p>
+      <w:pPr>
+        <w:spacing w:line="360" w:lineRule="auto"/>
+        <w:rPr>
+          <w:lang w:val="en-US"/>
+        </w:rPr>
+      </w:pPr>
+      <w:r>
+        <w:rPr>
+          <w:lang w:val="en-US"/>
+        </w:rPr>
+        <w:t xml:space="preserve">Cloud DataController interacts with “Message Box” respectively. </w:t>
+      </w:r>
+    </w:p>
+    <w:p>
+      <w:pPr>
+        <w:spacing w:line="360" w:lineRule="auto"/>
+        <w:rPr>
+          <w:lang w:val="en-US"/>
+        </w:rPr>
+      </w:pPr>
+      <w:r>
+        <w:rPr>
+          <w:lang w:val="en-US"/>
+        </w:rPr>
+        <w:t xml:space="preserve">DataController unites all of those and hides functionality, with this approach, other parts of application do not need to know, how data is handled. </w:t>
+      </w:r>
+    </w:p>
+    <w:p>
+      <w:pPr>
+        <w:spacing w:line="360" w:lineRule="auto"/>
+        <w:rPr>
+          <w:lang w:val="en-US"/>
+        </w:rPr>
+      </w:pPr>
+      <w:r>
+        <w:rPr>
+          <w:lang w:val="en-US"/>
+        </w:rPr>
+        <w:t xml:space="preserve">DataController also handles configuration of different services and passes corresponding parameters when needed. </w:t>
+      </w:r>
+    </w:p>
+    <w:p>
+      <w:pPr>
+        <w:spacing w:line="360" w:lineRule="auto"/>
+        <w:rPr>
+          <w:lang w:val="en-US"/>
+        </w:rPr>
+      </w:pPr>
+      <w:r>
+        <w:rPr>
+          <w:lang w:val="en-US"/>
+        </w:rPr>
+        <w:t>Here is how it behaves in different stages:</w:t>
+      </w:r>
+    </w:p>
+    <w:p>
+      <w:pPr>
+        <w:pStyle w:val="ListParagraph"/>
+        <w:numPr>
+          <w:ilvl w:val="0"/>
+          <w:numId w:val="8"/>
+        </w:numPr>
+        <w:spacing w:line="360" w:lineRule="auto"/>
+        <w:rPr>
+          <w:lang w:val="en-US"/>
+        </w:rPr>
+      </w:pPr>
+      <w:r>
+        <w:rPr>
+          <w:lang w:val="en-US"/>
+        </w:rPr>
+        <w:t xml:space="preserve">When initialization, it creates all the controllers. </w:t>
+      </w:r>
+    </w:p>
+    <w:p>
+      <w:pPr>
+        <w:pStyle w:val="ListParagraph"/>
+        <w:numPr>
+          <w:ilvl w:val="0"/>
+          <w:numId w:val="8"/>
+        </w:numPr>
+        <w:spacing w:line="360" w:lineRule="auto"/>
+        <w:rPr>
+          <w:lang w:val="en-US"/>
+        </w:rPr>
+      </w:pPr>
+      <w:r>
+        <w:rPr>
+          <w:lang w:val="en-US"/>
+        </w:rPr>
+        <w:t xml:space="preserve">When Syncing it tries to fetch data from Cloud </w:t>
+      </w:r>
+      <w:r>
+        <w:rPr>
+          <w:lang w:val="en-US"/>
+        </w:rPr>
+        <w:t>Data</w:t>
+      </w:r>
+      <w:r>
+        <w:rPr>
+          <w:lang w:val="en-US"/>
+        </w:rPr>
+        <w:t>Controller</w:t>
+      </w:r>
+    </w:p>
+    <w:p>
+      <w:pPr>
+        <w:pStyle w:val="ListParagraph"/>
+        <w:numPr>
+          <w:ilvl w:val="0"/>
+          <w:numId w:val="8"/>
+        </w:numPr>
+        <w:spacing w:line="360" w:lineRule="auto"/>
+        <w:rPr>
+          <w:lang w:val="en-US"/>
+        </w:rPr>
+      </w:pPr>
+      <w:r>
+        <w:rPr>
+          <w:lang w:val="en-US"/>
+        </w:rPr>
+        <w:t xml:space="preserve">“getByKey” and “getByAuthor” function delegates to Local Data Controller, since user is searching current data. </w:t>
+      </w:r>
+    </w:p>
+    <w:p>
+      <w:pPr>
+        <w:pStyle w:val="ListParagraph"/>
+        <w:numPr>
+          <w:ilvl w:val="0"/>
+          <w:numId w:val="8"/>
+        </w:numPr>
+        <w:spacing w:line="360" w:lineRule="auto"/>
+        <w:rPr>
+          <w:lang w:val="en-US"/>
+        </w:rPr>
+      </w:pPr>
+      <w:r>
+        <w:rPr>
+          <w:lang w:val="en-US"/>
+        </w:rPr>
+        <w:t xml:space="preserve">“saveData” first saves data with Local DataController, then tries Live DataController, if peer is not online, </w:t>
+      </w:r>
+      <w:r>
+        <w:rPr>
+          <w:lang w:val="en-US"/>
+        </w:rPr>
+        <w:t>message is saved to Cloud DataController.</w:t>
+      </w:r>
+    </w:p>
+    <w:p>
+      <w:pPr>
+        <w:pStyle w:val="ListParagraph"/>
+        <w:numPr>
+          <w:ilvl w:val="0"/>
+          <w:numId w:val="8"/>
+        </w:numPr>
+        <w:spacing w:line="360" w:lineRule="auto"/>
+        <w:rPr>
+          <w:lang w:val="en-US"/>
+        </w:rPr>
+      </w:pPr>
+      <w:r>
+        <w:rPr>
+          <w:lang w:val="en-US"/>
+        </w:rPr>
+        <w:t xml:space="preserve">“listenDataChanges” waits for data update from Live and Cloud DataControllers. </w:t>
+      </w:r>
+    </w:p>
+    <w:p>
+      <w:pPr>
+        <w:spacing w:line="360" w:lineRule="auto"/>
+        <w:rPr>
+          <w:lang w:val="en-US"/>
+        </w:rPr>
+      </w:pPr>
+      <w:r>
+        <w:rPr>
+          <w:lang w:val="en-US"/>
+        </w:rPr>
+        <w:t>Internally DataController handles Unique Id creation, so that library users does not need to create Ids</w:t>
+      </w:r>
+      <w:r>
+        <w:rPr>
+          <w:lang w:val="en-US"/>
+        </w:rPr>
+        <w:t xml:space="preserve"> for messages</w:t>
+      </w:r>
+      <w:r>
+        <w:rPr>
+          <w:lang w:val="en-US"/>
+        </w:rPr>
+        <w:t>.</w:t>
+      </w:r>
+    </w:p>
+    <w:p>
+      <w:pPr>
+        <w:pStyle w:val="Heading3"/>
+        <w:spacing w:line="360" w:lineRule="auto"/>
+        <w:rPr>
+          <w:lang w:val="en-US"/>
+        </w:rPr>
+      </w:pPr>
+      <w:r>
+        <w:rPr>
+          <w:lang w:val="en-US"/>
+        </w:rPr>
+        <w:t>Live DataController</w:t>
+      </w:r>
+    </w:p>
+    <w:p>
+      <w:pPr>
+        <w:spacing w:line="360" w:lineRule="auto"/>
+        <w:rPr>
+          <w:lang w:val="en-US"/>
+        </w:rPr>
+      </w:pPr>
+      <w:r>
+        <w:rPr>
+          <w:lang w:val="en-US"/>
+        </w:rPr>
+        <w:t xml:space="preserve">Live DataController as described above, is responsible for using “Live Rooms” service. Upon creation, it </w:t>
+      </w:r>
+      <w:r>
+        <w:rPr>
+          <w:lang w:val="en-US"/>
+        </w:rPr>
+        <w:t xml:space="preserve">connects user to its </w:t>
+      </w:r>
+      <w:r>
+        <w:rPr>
+          <w:i/>
+          <w:lang w:val="en-US"/>
+        </w:rPr>
+        <w:t>room</w:t>
+      </w:r>
+      <w:r>
+        <w:rPr>
+          <w:lang w:val="en-US"/>
+        </w:rPr>
+        <w:t xml:space="preserve"> and listens to “</w:t>
+      </w:r>
+      <w:r>
+        <w:rPr>
+          <w:i/>
+          <w:lang w:val="en-US"/>
+        </w:rPr>
+        <w:t>connection_request</w:t>
+      </w:r>
+      <w:r>
+        <w:rPr>
+          <w:lang w:val="en-US"/>
+        </w:rPr>
+        <w:t>” and “</w:t>
+      </w:r>
+      <w:r>
+        <w:rPr>
+          <w:i/>
+          <w:lang w:val="en-US"/>
+        </w:rPr>
+        <w:t>signaling_message</w:t>
+      </w:r>
+      <w:r>
+        <w:rPr>
+          <w:lang w:val="en-US"/>
+        </w:rPr>
+        <w:t>” events. When “</w:t>
+      </w:r>
+      <w:r>
+        <w:rPr>
+          <w:i/>
+          <w:lang w:val="en-US"/>
+        </w:rPr>
+        <w:t>connection_request</w:t>
+      </w:r>
+      <w:r>
+        <w:rPr>
+          <w:lang w:val="en-US"/>
+        </w:rPr>
+        <w:t xml:space="preserve">” is received, it starts peer to peer connection establishment process. </w:t>
+      </w:r>
+    </w:p>
+    <w:p>
+      <w:pPr>
+        <w:spacing w:line="360" w:lineRule="auto"/>
+        <w:rPr>
+          <w:lang w:val="en-US"/>
+        </w:rPr>
+      </w:pPr>
+      <w:r>
+        <w:rPr>
+          <w:lang w:val="en-US"/>
+        </w:rPr>
+        <w:t>Connection establishment process starts with gathering ICE (Interactive Connectivity Establishment) candidates. ICE candidates should be sent to remote peer using “</w:t>
+      </w:r>
+      <w:r>
+        <w:rPr>
+          <w:i/>
+          <w:lang w:val="en-US"/>
+        </w:rPr>
+        <w:t>signaling_message</w:t>
+      </w:r>
+      <w:r>
+        <w:rPr>
+          <w:lang w:val="en-US"/>
+        </w:rPr>
+        <w:t xml:space="preserve">”. With ICE candidates are needed in order to perform NAT traversal </w:t>
+      </w:r>
+      <w:sdt>
+        <w:sdtPr>
+          <w:rPr>
+            <w:lang w:val="en-US"/>
+          </w:rPr>
+          <w:id w:val="-81925661"/>
+          <w:citation/>
+        </w:sdtPr>
+        <w:sdtContent>
+          <w:r>
+            <w:rPr>
+              <w:lang w:val="en-US"/>
+            </w:rPr>
+            <w:fldChar w:fldCharType="begin"/>
+          </w:r>
+          <w:r>
+            <w:rPr>
+              <w:lang w:val="en-US"/>
+            </w:rPr>
+            <w:instrText xml:space="preserve"> CITATION Bry \l 1033 </w:instrText>
+          </w:r>
+          <w:r>
+            <w:rPr>
+              <w:lang w:val="en-US"/>
+            </w:rPr>
+            <w:fldChar w:fldCharType="separate"/>
+          </w:r>
+          <w:r>
+            <w:rPr>
+              <w:noProof/>
+              <w:lang w:val="en-US"/>
+            </w:rPr>
+            <w:t>[7]</w:t>
+          </w:r>
+          <w:r>
+            <w:rPr>
+              <w:lang w:val="en-US"/>
+            </w:rPr>
+            <w:fldChar w:fldCharType="end"/>
+          </w:r>
+        </w:sdtContent>
+      </w:sdt>
+      <w:r>
+        <w:rPr>
+          <w:lang w:val="en-US"/>
+        </w:rPr>
+        <w:t>.</w:t>
+      </w:r>
+    </w:p>
+    <w:p>
+      <w:pPr>
+        <w:spacing w:line="360" w:lineRule="auto"/>
+        <w:rPr>
+          <w:lang w:val="en-US"/>
+        </w:rPr>
+      </w:pPr>
+      <w:r>
+        <w:rPr>
+          <w:lang w:val="en-US"/>
+        </w:rPr>
+        <w:t xml:space="preserve">By </w:t>
+      </w:r>
+      <w:r>
+        <w:rPr>
+          <w:lang w:val="en-US"/>
+        </w:rPr>
+        <w:t>default,</w:t>
+      </w:r>
+      <w:r>
+        <w:rPr>
+          <w:lang w:val="en-US"/>
+        </w:rPr>
+        <w:t xml:space="preserve"> ICE candidates configured to be free STUN </w:t>
+      </w:r>
+      <w:r>
+        <w:rPr>
+          <w:lang w:val="en-US"/>
+        </w:rPr>
+        <w:t>services</w:t>
+      </w:r>
+      <w:r>
+        <w:rPr>
+          <w:lang w:val="en-US"/>
+        </w:rPr>
+        <w:t xml:space="preserve"> provided by Google</w:t>
+      </w:r>
+      <w:r>
+        <w:rPr>
+          <w:lang w:val="en-US"/>
+        </w:rPr>
+        <w:t xml:space="preserve"> (figure 4)</w:t>
+      </w:r>
+      <w:r>
+        <w:rPr>
+          <w:lang w:val="en-US"/>
+        </w:rPr>
+        <w:t xml:space="preserve">. </w:t>
+      </w:r>
+    </w:p>
+    <w:p>
+      <w:pPr>
+        <w:keepNext/>
+        <w:spacing w:line="360" w:lineRule="auto"/>
+        <w:rPr>
+          <w:lang w:val="en-US"/>
+        </w:rPr>
+      </w:pPr>
+      <w:r>
+        <w:rPr>
+          <w:noProof/>
+          <w:lang w:val="en-US"/>
+        </w:rPr>
+        <w:lastRenderedPageBreak/>
+        <w:drawing>
+          <wp:inline distT="0" distB="0" distL="0" distR="0" wp14:anchorId="4B937BD9" wp14:editId="1379EB5B">
+            <wp:extent cx="5551805" cy="852805"/>
+            <wp:effectExtent l="0" t="0" r="0" b="0"/>
+            <wp:docPr id="9" name="Picture 9"/>
+            <wp:cNvGraphicFramePr>
+              <a:graphicFrameLocks xmlns:a="http://schemas.openxmlformats.org/drawingml/2006/main" noChangeAspect="1"/>
+            </wp:cNvGraphicFramePr>
+            <a:graphic xmlns:a="http://schemas.openxmlformats.org/drawingml/2006/main">
+              <a:graphicData uri="http://schemas.openxmlformats.org/drawingml/2006/picture">
+                <pic:pic xmlns:pic="http://schemas.openxmlformats.org/drawingml/2006/picture">
+                  <pic:nvPicPr>
+                    <pic:cNvPr id="1" name=""/>
+                    <pic:cNvPicPr/>
+                  </pic:nvPicPr>
+                  <pic:blipFill>
+                    <a:blip r:embed="rId14"/>
+                    <a:stretch>
+                      <a:fillRect/>
+                    </a:stretch>
+                  </pic:blipFill>
+                  <pic:spPr>
+                    <a:xfrm>
+                      <a:off x="0" y="0"/>
                       <a:ext cx="5551805" cy="852805"/>
                     </a:xfrm>
                     <a:prstGeom prst="rect">
@@ -10042,7 +10639,7 @@
           <w:noProof/>
           <w:lang w:val="en-US"/>
         </w:rPr>
-        <w:t>4</w:t>
+        <w:t>5</w:t>
       </w:r>
       <w:r>
         <w:rPr>
@@ -10062,31 +10659,7 @@
         <w:rPr>
           <w:lang w:val="en-US"/>
         </w:rPr>
-        <w:t xml:space="preserve">When remote peers get signaling message, it also starts to gather ICE candidates and </w:t>
-      </w:r>
-      <w:r>
-        <w:rPr>
-          <w:lang w:val="en-US"/>
-        </w:rPr>
-        <w:t>sending</w:t>
-      </w:r>
-      <w:r>
-        <w:rPr>
-          <w:lang w:val="en-US"/>
-        </w:rPr>
-        <w:t xml:space="preserve"> </w:t>
-      </w:r>
-      <w:r>
-        <w:rPr>
-          <w:lang w:val="en-US"/>
-        </w:rPr>
-        <w:t xml:space="preserve">them </w:t>
-      </w:r>
-      <w:r>
-        <w:rPr>
-          <w:lang w:val="en-US"/>
-        </w:rPr>
-        <w:t>to peer using “Live Rooms”.</w:t>
+        <w:t>When remote peers get signaling message, it also starts to gather ICE candidates and sending them to peer using “Live Rooms”.</w:t>
       </w:r>
     </w:p>
     <w:p>
@@ -10226,14 +10799,7 @@
               <w:noProof/>
               <w:lang w:val="en-US"/>
             </w:rPr>
-            <w:t xml:space="preserve"> </w:t>
-          </w:r>
-          <w:r>
-            <w:rPr>
-              <w:noProof/>
-              <w:lang w:val="en-US"/>
-            </w:rPr>
-            <w:t>[19]</w:t>
+            <w:t xml:space="preserve"> [19]</w:t>
           </w:r>
           <w:r>
             <w:rPr>
@@ -10321,7 +10887,7 @@
         </w:rPr>
         <w:t>Initial implementation tried to construct “DataController” instance on background page and then access it directly from foreground Application for querying and saving. Unfortunately, this approach does not work, since Foreground and Background Pages are different processes, and while we can access primitive variables using “</w:t>
       </w:r>
-      <w:hyperlink r:id="rId14" w:anchor="method-getBackgroundPage" w:history="1">
+      <w:hyperlink r:id="rId15" w:anchor="method-getBackgroundPage" w:history="1">
         <w:r>
           <w:rPr>
             <w:rStyle w:val="Hyperlink"/>
@@ -10392,13 +10958,7 @@
         <w:rPr>
           <w:lang w:val="en-US"/>
         </w:rPr>
-        <w:t>Foreground Page to Background page, I use Chrome Message passing</w:t>
-      </w:r>
-      <w:r>
-        <w:rPr>
-          <w:lang w:val="en-US"/>
-        </w:rPr>
-        <w:t xml:space="preserve"> </w:t>
+        <w:t xml:space="preserve">Foreground Page to Background page, I use Chrome Message passing </w:t>
       </w:r>
       <w:sdt>
         <w:sdtPr>
@@ -10551,7 +11111,7 @@
                     <pic:cNvPicPr/>
                   </pic:nvPicPr>
                   <pic:blipFill>
-                    <a:blip r:embed="rId15">
+                    <a:blip r:embed="rId16">
                       <a:extLst>
                         <a:ext uri="{28A0092B-C50C-407E-A947-70E740481C1C}">
                           <a14:useLocalDpi xmlns:a14="http://schemas.microsoft.com/office/drawing/2010/main" val="0"/>
@@ -10615,7 +11175,7 @@
           <w:noProof/>
           <w:lang w:val="en-US"/>
         </w:rPr>
-        <w:t>5</w:t>
+        <w:t>6</w:t>
       </w:r>
       <w:r>
         <w:rPr>
@@ -10676,7 +11236,7 @@
                     <pic:cNvPicPr/>
                   </pic:nvPicPr>
                   <pic:blipFill>
-                    <a:blip r:embed="rId16">
+                    <a:blip r:embed="rId17">
                       <a:extLst>
                         <a:ext uri="{28A0092B-C50C-407E-A947-70E740481C1C}">
                           <a14:useLocalDpi xmlns:a14="http://schemas.microsoft.com/office/drawing/2010/main" val="0"/>
@@ -10740,7 +11300,7 @@
           <w:noProof/>
           <w:lang w:val="en-US"/>
         </w:rPr>
-        <w:t>6</w:t>
+        <w:t>7</w:t>
       </w:r>
       <w:r>
         <w:rPr>
@@ -10917,7 +11477,7 @@
                     <pic:cNvPicPr/>
                   </pic:nvPicPr>
                   <pic:blipFill>
-                    <a:blip r:embed="rId17"/>
+                    <a:blip r:embed="rId18"/>
                     <a:stretch>
                       <a:fillRect/>
                     </a:stretch>
@@ -10975,7 +11535,7 @@
           <w:noProof/>
           <w:lang w:val="en-US"/>
         </w:rPr>
-        <w:t>7</w:t>
+        <w:t>8</w:t>
       </w:r>
       <w:r>
         <w:rPr>
@@ -12291,6 +12851,7 @@
         <w:fldChar w:fldCharType="end"/>
       </w:r>
     </w:p>
+    <w:bookmarkEnd w:id="0"/>
     <w:p>
       <w:pPr>
         <w:spacing w:line="360" w:lineRule="auto"/>
@@ -12300,7 +12861,7 @@
       </w:pPr>
     </w:p>
     <w:sectPr>
-      <w:footerReference w:type="default" r:id="rId18"/>
+      <w:footerReference w:type="default" r:id="rId19"/>
       <w:pgSz w:w="11907" w:h="16839" w:code="9"/>
       <w:pgMar w:top="1440" w:right="1440" w:bottom="1440" w:left="1440" w:header="709" w:footer="709" w:gutter="284"/>
       <w:cols w:space="708"/>
@@ -16729,7 +17290,7 @@
 </file>
 
 <file path=customXml/itemProps2.xml><?xml version="1.0" encoding="utf-8"?>
-<ds:datastoreItem xmlns:ds="http://schemas.openxmlformats.org/officeDocument/2006/customXml" ds:itemID="{09CDED7E-5819-6E49-AA4B-E8D766ECAC04}">
+<ds:datastoreItem xmlns:ds="http://schemas.openxmlformats.org/officeDocument/2006/customXml" ds:itemID="{80623121-87AF-ED41-91DF-31456F25CA9B}">
   <ds:schemaRefs>
     <ds:schemaRef ds:uri="http://schemas.openxmlformats.org/officeDocument/2006/bibliography"/>
   </ds:schemaRefs>

</xml_diff>